<commit_message>
Add rules for Initiative Stacks using cards
</commit_message>
<xml_diff>
--- a/3. Skills & Skill Tests.docx
+++ b/3. Skills & Skill Tests.docx
@@ -1,6 +1,6 @@
 
 <file path=word/document.xml><?xml version="1.0" encoding="utf-8"?>
-<w:document xmlns:wpc="http://schemas.microsoft.com/office/word/2010/wordprocessingCanvas" xmlns:cx="http://schemas.microsoft.com/office/drawing/2014/chartex" xmlns:cx1="http://schemas.microsoft.com/office/drawing/2015/9/8/chartex" xmlns:cx2="http://schemas.microsoft.com/office/drawing/2015/10/21/chartex" xmlns:cx3="http://schemas.microsoft.com/office/drawing/2016/5/9/chartex" xmlns:cx4="http://schemas.microsoft.com/office/drawing/2016/5/10/chartex" xmlns:cx5="http://schemas.microsoft.com/office/drawing/2016/5/11/chartex" xmlns:cx6="http://schemas.microsoft.com/office/drawing/2016/5/12/chartex" xmlns:cx7="http://schemas.microsoft.com/office/drawing/2016/5/13/chartex" xmlns:cx8="http://schemas.microsoft.com/office/drawing/2016/5/14/chartex" xmlns:mc="http://schemas.openxmlformats.org/markup-compatibility/2006" xmlns:aink="http://schemas.microsoft.com/office/drawing/2016/ink" xmlns:am3d="http://schemas.microsoft.com/office/drawing/2017/model3d" xmlns:o="urn:schemas-microsoft-com:office:office" xmlns:r="http://schemas.openxmlformats.org/officeDocument/2006/relationships" xmlns:m="http://schemas.openxmlformats.org/officeDocument/2006/math" xmlns:v="urn:schemas-microsoft-com:vml" xmlns:wp14="http://schemas.microsoft.com/office/word/2010/wordprocessingDrawing" xmlns:wp="http://schemas.openxmlformats.org/drawingml/2006/wordprocessingDrawing" xmlns:w10="urn:schemas-microsoft-com:office:word" xmlns:w="http://schemas.openxmlformats.org/wordprocessingml/2006/main" xmlns:w14="http://schemas.microsoft.com/office/word/2010/wordml" xmlns:w15="http://schemas.microsoft.com/office/word/2012/wordml" xmlns:w16cid="http://schemas.microsoft.com/office/word/2016/wordml/cid" xmlns:w16se="http://schemas.microsoft.com/office/word/2015/wordml/symex" xmlns:wpg="http://schemas.microsoft.com/office/word/2010/wordprocessingGroup" xmlns:wpi="http://schemas.microsoft.com/office/word/2010/wordprocessingInk" xmlns:wne="http://schemas.microsoft.com/office/word/2006/wordml" xmlns:wps="http://schemas.microsoft.com/office/word/2010/wordprocessingShape" mc:Ignorable="w14 w15 w16se w16cid wp14">
+<w:document xmlns:wpc="http://schemas.microsoft.com/office/word/2010/wordprocessingCanvas" xmlns:cx="http://schemas.microsoft.com/office/drawing/2014/chartex" xmlns:cx1="http://schemas.microsoft.com/office/drawing/2015/9/8/chartex" xmlns:cx2="http://schemas.microsoft.com/office/drawing/2015/10/21/chartex" xmlns:cx3="http://schemas.microsoft.com/office/drawing/2016/5/9/chartex" xmlns:cx4="http://schemas.microsoft.com/office/drawing/2016/5/10/chartex" xmlns:cx5="http://schemas.microsoft.com/office/drawing/2016/5/11/chartex" xmlns:cx6="http://schemas.microsoft.com/office/drawing/2016/5/12/chartex" xmlns:cx7="http://schemas.microsoft.com/office/drawing/2016/5/13/chartex" xmlns:cx8="http://schemas.microsoft.com/office/drawing/2016/5/14/chartex" xmlns:mc="http://schemas.openxmlformats.org/markup-compatibility/2006" xmlns:aink="http://schemas.microsoft.com/office/drawing/2016/ink" xmlns:am3d="http://schemas.microsoft.com/office/drawing/2017/model3d" xmlns:o="urn:schemas-microsoft-com:office:office" xmlns:r="http://schemas.openxmlformats.org/officeDocument/2006/relationships" xmlns:m="http://schemas.openxmlformats.org/officeDocument/2006/math" xmlns:v="urn:schemas-microsoft-com:vml" xmlns:wp14="http://schemas.microsoft.com/office/word/2010/wordprocessingDrawing" xmlns:wp="http://schemas.openxmlformats.org/drawingml/2006/wordprocessingDrawing" xmlns:w10="urn:schemas-microsoft-com:office:word" xmlns:w="http://schemas.openxmlformats.org/wordprocessingml/2006/main" xmlns:w14="http://schemas.microsoft.com/office/word/2010/wordml" xmlns:w15="http://schemas.microsoft.com/office/word/2012/wordml" xmlns:w16cex="http://schemas.microsoft.com/office/word/2018/wordml/cex" xmlns:w16cid="http://schemas.microsoft.com/office/word/2016/wordml/cid" xmlns:w16="http://schemas.microsoft.com/office/word/2018/wordml" xmlns:w16se="http://schemas.microsoft.com/office/word/2015/wordml/symex" xmlns:wpg="http://schemas.microsoft.com/office/word/2010/wordprocessingGroup" xmlns:wpi="http://schemas.microsoft.com/office/word/2010/wordprocessingInk" xmlns:wne="http://schemas.microsoft.com/office/word/2006/wordml" xmlns:wps="http://schemas.microsoft.com/office/word/2010/wordprocessingShape" mc:Ignorable="w14 w15 w16se w16cid w16 w16cex wp14">
   <w:body>
     <w:p>
       <w:pPr>
@@ -830,21 +830,7 @@
         <w:rPr>
           <w:lang w:val="en"/>
         </w:rPr>
-        <w:t xml:space="preserve">Fundamentally, the Skill Test mechanic comes down to the following: Roll </w:t>
-      </w:r>
-      <w:proofErr w:type="gramStart"/>
-      <w:r>
-        <w:rPr>
-          <w:lang w:val="en"/>
-        </w:rPr>
-        <w:t>a number of</w:t>
-      </w:r>
-      <w:proofErr w:type="gramEnd"/>
-      <w:r>
-        <w:rPr>
-          <w:lang w:val="en"/>
-        </w:rPr>
-        <w:t xml:space="preserve"> 12-sided dice, count successes on them, and compare the total number of generated successes to the DC</w:t>
+        <w:t>Fundamentally, the Skill Test mechanic comes down to the following: Roll a number of 12-sided dice, count successes on them, and compare the total number of generated successes to the DC</w:t>
       </w:r>
       <w:r>
         <w:rPr>
@@ -1183,15 +1169,7 @@
         <w:jc w:val="both"/>
       </w:pPr>
       <w:r>
-        <w:t xml:space="preserve">The Keep Value is the base number of dice to roll for the test, </w:t>
-      </w:r>
-      <w:proofErr w:type="gramStart"/>
-      <w:r>
-        <w:t>and also</w:t>
-      </w:r>
-      <w:proofErr w:type="gramEnd"/>
-      <w:r>
-        <w:t xml:space="preserve"> the number of dice the player is allowed to keep after rolling (every dice that is not kept is discarded along with any successes that it may have).</w:t>
+        <w:t>The Keep Value is the base number of dice to roll for the test, and also the number of dice the player is allowed to keep after rolling (every dice that is not kept is discarded along with any successes that it may have).</w:t>
       </w:r>
     </w:p>
     <w:p>
@@ -1390,21 +1368,49 @@
         <w:rPr>
           <w:lang w:val="en-US"/>
         </w:rPr>
-        <w:t xml:space="preserve"> </w:t>
-      </w:r>
-      <w:proofErr w:type="gramStart"/>
+        <w:t xml:space="preserve"> a</w:t>
+      </w:r>
       <w:r>
         <w:rPr>
           <w:lang w:val="en-US"/>
         </w:rPr>
-        <w:t>a number of</w:t>
-      </w:r>
-      <w:proofErr w:type="gramEnd"/>
+        <w:t>n</w:t>
+      </w:r>
       <w:r>
         <w:rPr>
           <w:lang w:val="en-US"/>
         </w:rPr>
-        <w:t xml:space="preserve"> additional dice equal to the difference between CM value and zero (no matter if positive or negative).</w:t>
+        <w:t xml:space="preserve"> additional die </w:t>
+      </w:r>
+      <w:r>
+        <w:rPr>
+          <w:lang w:val="en-US"/>
+        </w:rPr>
+        <w:t>per point of</w:t>
+      </w:r>
+      <w:r>
+        <w:rPr>
+          <w:lang w:val="en-US"/>
+        </w:rPr>
+        <w:t xml:space="preserve"> CM </w:t>
+      </w:r>
+      <w:r>
+        <w:rPr>
+          <w:lang w:val="en-US"/>
+        </w:rPr>
+        <w:t xml:space="preserve">above or below </w:t>
+      </w:r>
+      <w:r>
+        <w:rPr>
+          <w:lang w:val="en-US"/>
+        </w:rPr>
+        <w:t>zero</w:t>
+      </w:r>
+      <w:r>
+        <w:rPr>
+          <w:lang w:val="en-US"/>
+        </w:rPr>
+        <w:t>.</w:t>
       </w:r>
     </w:p>
     <w:p>
@@ -6801,8 +6807,6 @@
           <w:lang w:val="en"/>
         </w:rPr>
       </w:pPr>
-      <w:bookmarkStart w:id="0" w:name="_GoBack"/>
-      <w:bookmarkEnd w:id="0"/>
       <w:r>
         <w:rPr>
           <w:lang w:val="en"/>
@@ -8506,7 +8510,7 @@
 </file>
 
 <file path=word/endnotes.xml><?xml version="1.0" encoding="utf-8"?>
-<w:endnotes xmlns:wpc="http://schemas.microsoft.com/office/word/2010/wordprocessingCanvas" xmlns:cx="http://schemas.microsoft.com/office/drawing/2014/chartex" xmlns:cx1="http://schemas.microsoft.com/office/drawing/2015/9/8/chartex" xmlns:cx2="http://schemas.microsoft.com/office/drawing/2015/10/21/chartex" xmlns:cx3="http://schemas.microsoft.com/office/drawing/2016/5/9/chartex" xmlns:cx4="http://schemas.microsoft.com/office/drawing/2016/5/10/chartex" xmlns:cx5="http://schemas.microsoft.com/office/drawing/2016/5/11/chartex" xmlns:cx6="http://schemas.microsoft.com/office/drawing/2016/5/12/chartex" xmlns:cx7="http://schemas.microsoft.com/office/drawing/2016/5/13/chartex" xmlns:cx8="http://schemas.microsoft.com/office/drawing/2016/5/14/chartex" xmlns:mc="http://schemas.openxmlformats.org/markup-compatibility/2006" xmlns:aink="http://schemas.microsoft.com/office/drawing/2016/ink" xmlns:am3d="http://schemas.microsoft.com/office/drawing/2017/model3d" xmlns:o="urn:schemas-microsoft-com:office:office" xmlns:r="http://schemas.openxmlformats.org/officeDocument/2006/relationships" xmlns:m="http://schemas.openxmlformats.org/officeDocument/2006/math" xmlns:v="urn:schemas-microsoft-com:vml" xmlns:wp14="http://schemas.microsoft.com/office/word/2010/wordprocessingDrawing" xmlns:wp="http://schemas.openxmlformats.org/drawingml/2006/wordprocessingDrawing" xmlns:w10="urn:schemas-microsoft-com:office:word" xmlns:w="http://schemas.openxmlformats.org/wordprocessingml/2006/main" xmlns:w14="http://schemas.microsoft.com/office/word/2010/wordml" xmlns:w15="http://schemas.microsoft.com/office/word/2012/wordml" xmlns:w16cid="http://schemas.microsoft.com/office/word/2016/wordml/cid" xmlns:w16se="http://schemas.microsoft.com/office/word/2015/wordml/symex" xmlns:wpg="http://schemas.microsoft.com/office/word/2010/wordprocessingGroup" xmlns:wpi="http://schemas.microsoft.com/office/word/2010/wordprocessingInk" xmlns:wne="http://schemas.microsoft.com/office/word/2006/wordml" xmlns:wps="http://schemas.microsoft.com/office/word/2010/wordprocessingShape" mc:Ignorable="w14 w15 w16se w16cid wp14">
+<w:endnotes xmlns:wpc="http://schemas.microsoft.com/office/word/2010/wordprocessingCanvas" xmlns:cx="http://schemas.microsoft.com/office/drawing/2014/chartex" xmlns:cx1="http://schemas.microsoft.com/office/drawing/2015/9/8/chartex" xmlns:cx2="http://schemas.microsoft.com/office/drawing/2015/10/21/chartex" xmlns:cx3="http://schemas.microsoft.com/office/drawing/2016/5/9/chartex" xmlns:cx4="http://schemas.microsoft.com/office/drawing/2016/5/10/chartex" xmlns:cx5="http://schemas.microsoft.com/office/drawing/2016/5/11/chartex" xmlns:cx6="http://schemas.microsoft.com/office/drawing/2016/5/12/chartex" xmlns:cx7="http://schemas.microsoft.com/office/drawing/2016/5/13/chartex" xmlns:cx8="http://schemas.microsoft.com/office/drawing/2016/5/14/chartex" xmlns:mc="http://schemas.openxmlformats.org/markup-compatibility/2006" xmlns:aink="http://schemas.microsoft.com/office/drawing/2016/ink" xmlns:am3d="http://schemas.microsoft.com/office/drawing/2017/model3d" xmlns:o="urn:schemas-microsoft-com:office:office" xmlns:r="http://schemas.openxmlformats.org/officeDocument/2006/relationships" xmlns:m="http://schemas.openxmlformats.org/officeDocument/2006/math" xmlns:v="urn:schemas-microsoft-com:vml" xmlns:wp14="http://schemas.microsoft.com/office/word/2010/wordprocessingDrawing" xmlns:wp="http://schemas.openxmlformats.org/drawingml/2006/wordprocessingDrawing" xmlns:w10="urn:schemas-microsoft-com:office:word" xmlns:w="http://schemas.openxmlformats.org/wordprocessingml/2006/main" xmlns:w14="http://schemas.microsoft.com/office/word/2010/wordml" xmlns:w15="http://schemas.microsoft.com/office/word/2012/wordml" xmlns:w16cex="http://schemas.microsoft.com/office/word/2018/wordml/cex" xmlns:w16cid="http://schemas.microsoft.com/office/word/2016/wordml/cid" xmlns:w16="http://schemas.microsoft.com/office/word/2018/wordml" xmlns:w16se="http://schemas.microsoft.com/office/word/2015/wordml/symex" xmlns:wpg="http://schemas.microsoft.com/office/word/2010/wordprocessingGroup" xmlns:wpi="http://schemas.microsoft.com/office/word/2010/wordprocessingInk" xmlns:wne="http://schemas.microsoft.com/office/word/2006/wordml" xmlns:wps="http://schemas.microsoft.com/office/word/2010/wordprocessingShape" mc:Ignorable="w14 w15 w16se w16cid w16 w16cex wp14">
   <w:endnote w:type="separator" w:id="-1">
     <w:p>
       <w:pPr>
@@ -8531,7 +8535,7 @@
 </file>
 
 <file path=word/footer1.xml><?xml version="1.0" encoding="utf-8"?>
-<w:ftr xmlns:wpc="http://schemas.microsoft.com/office/word/2010/wordprocessingCanvas" xmlns:cx="http://schemas.microsoft.com/office/drawing/2014/chartex" xmlns:cx1="http://schemas.microsoft.com/office/drawing/2015/9/8/chartex" xmlns:cx2="http://schemas.microsoft.com/office/drawing/2015/10/21/chartex" xmlns:cx3="http://schemas.microsoft.com/office/drawing/2016/5/9/chartex" xmlns:cx4="http://schemas.microsoft.com/office/drawing/2016/5/10/chartex" xmlns:cx5="http://schemas.microsoft.com/office/drawing/2016/5/11/chartex" xmlns:cx6="http://schemas.microsoft.com/office/drawing/2016/5/12/chartex" xmlns:cx7="http://schemas.microsoft.com/office/drawing/2016/5/13/chartex" xmlns:cx8="http://schemas.microsoft.com/office/drawing/2016/5/14/chartex" xmlns:mc="http://schemas.openxmlformats.org/markup-compatibility/2006" xmlns:aink="http://schemas.microsoft.com/office/drawing/2016/ink" xmlns:am3d="http://schemas.microsoft.com/office/drawing/2017/model3d" xmlns:o="urn:schemas-microsoft-com:office:office" xmlns:r="http://schemas.openxmlformats.org/officeDocument/2006/relationships" xmlns:m="http://schemas.openxmlformats.org/officeDocument/2006/math" xmlns:v="urn:schemas-microsoft-com:vml" xmlns:wp14="http://schemas.microsoft.com/office/word/2010/wordprocessingDrawing" xmlns:wp="http://schemas.openxmlformats.org/drawingml/2006/wordprocessingDrawing" xmlns:w10="urn:schemas-microsoft-com:office:word" xmlns:w="http://schemas.openxmlformats.org/wordprocessingml/2006/main" xmlns:w14="http://schemas.microsoft.com/office/word/2010/wordml" xmlns:w15="http://schemas.microsoft.com/office/word/2012/wordml" xmlns:w16cid="http://schemas.microsoft.com/office/word/2016/wordml/cid" xmlns:w16se="http://schemas.microsoft.com/office/word/2015/wordml/symex" xmlns:wpg="http://schemas.microsoft.com/office/word/2010/wordprocessingGroup" xmlns:wpi="http://schemas.microsoft.com/office/word/2010/wordprocessingInk" xmlns:wne="http://schemas.microsoft.com/office/word/2006/wordml" xmlns:wps="http://schemas.microsoft.com/office/word/2010/wordprocessingShape" mc:Ignorable="w14 w15 w16se w16cid wp14">
+<w:ftr xmlns:wpc="http://schemas.microsoft.com/office/word/2010/wordprocessingCanvas" xmlns:cx="http://schemas.microsoft.com/office/drawing/2014/chartex" xmlns:cx1="http://schemas.microsoft.com/office/drawing/2015/9/8/chartex" xmlns:cx2="http://schemas.microsoft.com/office/drawing/2015/10/21/chartex" xmlns:cx3="http://schemas.microsoft.com/office/drawing/2016/5/9/chartex" xmlns:cx4="http://schemas.microsoft.com/office/drawing/2016/5/10/chartex" xmlns:cx5="http://schemas.microsoft.com/office/drawing/2016/5/11/chartex" xmlns:cx6="http://schemas.microsoft.com/office/drawing/2016/5/12/chartex" xmlns:cx7="http://schemas.microsoft.com/office/drawing/2016/5/13/chartex" xmlns:cx8="http://schemas.microsoft.com/office/drawing/2016/5/14/chartex" xmlns:mc="http://schemas.openxmlformats.org/markup-compatibility/2006" xmlns:aink="http://schemas.microsoft.com/office/drawing/2016/ink" xmlns:am3d="http://schemas.microsoft.com/office/drawing/2017/model3d" xmlns:o="urn:schemas-microsoft-com:office:office" xmlns:r="http://schemas.openxmlformats.org/officeDocument/2006/relationships" xmlns:m="http://schemas.openxmlformats.org/officeDocument/2006/math" xmlns:v="urn:schemas-microsoft-com:vml" xmlns:wp14="http://schemas.microsoft.com/office/word/2010/wordprocessingDrawing" xmlns:wp="http://schemas.openxmlformats.org/drawingml/2006/wordprocessingDrawing" xmlns:w10="urn:schemas-microsoft-com:office:word" xmlns:w="http://schemas.openxmlformats.org/wordprocessingml/2006/main" xmlns:w14="http://schemas.microsoft.com/office/word/2010/wordml" xmlns:w15="http://schemas.microsoft.com/office/word/2012/wordml" xmlns:w16cex="http://schemas.microsoft.com/office/word/2018/wordml/cex" xmlns:w16cid="http://schemas.microsoft.com/office/word/2016/wordml/cid" xmlns:w16="http://schemas.microsoft.com/office/word/2018/wordml" xmlns:w16se="http://schemas.microsoft.com/office/word/2015/wordml/symex" xmlns:wpg="http://schemas.microsoft.com/office/word/2010/wordprocessingGroup" xmlns:wpi="http://schemas.microsoft.com/office/word/2010/wordprocessingInk" xmlns:wne="http://schemas.microsoft.com/office/word/2006/wordml" xmlns:wps="http://schemas.microsoft.com/office/word/2010/wordprocessingShape" mc:Ignorable="w14 w15 w16se w16cid w16 w16cex wp14">
   <w:p>
     <w:pPr>
       <w:pStyle w:val="Footer"/>
@@ -8541,7 +8545,7 @@
 </file>
 
 <file path=word/footer2.xml><?xml version="1.0" encoding="utf-8"?>
-<w:ftr xmlns:wpc="http://schemas.microsoft.com/office/word/2010/wordprocessingCanvas" xmlns:cx="http://schemas.microsoft.com/office/drawing/2014/chartex" xmlns:cx1="http://schemas.microsoft.com/office/drawing/2015/9/8/chartex" xmlns:cx2="http://schemas.microsoft.com/office/drawing/2015/10/21/chartex" xmlns:cx3="http://schemas.microsoft.com/office/drawing/2016/5/9/chartex" xmlns:cx4="http://schemas.microsoft.com/office/drawing/2016/5/10/chartex" xmlns:cx5="http://schemas.microsoft.com/office/drawing/2016/5/11/chartex" xmlns:cx6="http://schemas.microsoft.com/office/drawing/2016/5/12/chartex" xmlns:cx7="http://schemas.microsoft.com/office/drawing/2016/5/13/chartex" xmlns:cx8="http://schemas.microsoft.com/office/drawing/2016/5/14/chartex" xmlns:mc="http://schemas.openxmlformats.org/markup-compatibility/2006" xmlns:aink="http://schemas.microsoft.com/office/drawing/2016/ink" xmlns:am3d="http://schemas.microsoft.com/office/drawing/2017/model3d" xmlns:o="urn:schemas-microsoft-com:office:office" xmlns:r="http://schemas.openxmlformats.org/officeDocument/2006/relationships" xmlns:m="http://schemas.openxmlformats.org/officeDocument/2006/math" xmlns:v="urn:schemas-microsoft-com:vml" xmlns:wp14="http://schemas.microsoft.com/office/word/2010/wordprocessingDrawing" xmlns:wp="http://schemas.openxmlformats.org/drawingml/2006/wordprocessingDrawing" xmlns:w10="urn:schemas-microsoft-com:office:word" xmlns:w="http://schemas.openxmlformats.org/wordprocessingml/2006/main" xmlns:w14="http://schemas.microsoft.com/office/word/2010/wordml" xmlns:w15="http://schemas.microsoft.com/office/word/2012/wordml" xmlns:w16cid="http://schemas.microsoft.com/office/word/2016/wordml/cid" xmlns:w16se="http://schemas.microsoft.com/office/word/2015/wordml/symex" xmlns:wpg="http://schemas.microsoft.com/office/word/2010/wordprocessingGroup" xmlns:wpi="http://schemas.microsoft.com/office/word/2010/wordprocessingInk" xmlns:wne="http://schemas.microsoft.com/office/word/2006/wordml" xmlns:wps="http://schemas.microsoft.com/office/word/2010/wordprocessingShape" mc:Ignorable="w14 w15 w16se w16cid wp14">
+<w:ftr xmlns:wpc="http://schemas.microsoft.com/office/word/2010/wordprocessingCanvas" xmlns:cx="http://schemas.microsoft.com/office/drawing/2014/chartex" xmlns:cx1="http://schemas.microsoft.com/office/drawing/2015/9/8/chartex" xmlns:cx2="http://schemas.microsoft.com/office/drawing/2015/10/21/chartex" xmlns:cx3="http://schemas.microsoft.com/office/drawing/2016/5/9/chartex" xmlns:cx4="http://schemas.microsoft.com/office/drawing/2016/5/10/chartex" xmlns:cx5="http://schemas.microsoft.com/office/drawing/2016/5/11/chartex" xmlns:cx6="http://schemas.microsoft.com/office/drawing/2016/5/12/chartex" xmlns:cx7="http://schemas.microsoft.com/office/drawing/2016/5/13/chartex" xmlns:cx8="http://schemas.microsoft.com/office/drawing/2016/5/14/chartex" xmlns:mc="http://schemas.openxmlformats.org/markup-compatibility/2006" xmlns:aink="http://schemas.microsoft.com/office/drawing/2016/ink" xmlns:am3d="http://schemas.microsoft.com/office/drawing/2017/model3d" xmlns:o="urn:schemas-microsoft-com:office:office" xmlns:r="http://schemas.openxmlformats.org/officeDocument/2006/relationships" xmlns:m="http://schemas.openxmlformats.org/officeDocument/2006/math" xmlns:v="urn:schemas-microsoft-com:vml" xmlns:wp14="http://schemas.microsoft.com/office/word/2010/wordprocessingDrawing" xmlns:wp="http://schemas.openxmlformats.org/drawingml/2006/wordprocessingDrawing" xmlns:w10="urn:schemas-microsoft-com:office:word" xmlns:w="http://schemas.openxmlformats.org/wordprocessingml/2006/main" xmlns:w14="http://schemas.microsoft.com/office/word/2010/wordml" xmlns:w15="http://schemas.microsoft.com/office/word/2012/wordml" xmlns:w16cex="http://schemas.microsoft.com/office/word/2018/wordml/cex" xmlns:w16cid="http://schemas.microsoft.com/office/word/2016/wordml/cid" xmlns:w16="http://schemas.microsoft.com/office/word/2018/wordml" xmlns:w16se="http://schemas.microsoft.com/office/word/2015/wordml/symex" xmlns:wpg="http://schemas.microsoft.com/office/word/2010/wordprocessingGroup" xmlns:wpi="http://schemas.microsoft.com/office/word/2010/wordprocessingInk" xmlns:wne="http://schemas.microsoft.com/office/word/2006/wordml" xmlns:wps="http://schemas.microsoft.com/office/word/2010/wordprocessingShape" mc:Ignorable="w14 w15 w16se w16cid w16 w16cex wp14">
   <w:sdt>
     <w:sdtPr>
       <w:id w:val="983897002"/>
@@ -8671,7 +8675,7 @@
 </file>
 
 <file path=word/footer3.xml><?xml version="1.0" encoding="utf-8"?>
-<w:ftr xmlns:wpc="http://schemas.microsoft.com/office/word/2010/wordprocessingCanvas" xmlns:cx="http://schemas.microsoft.com/office/drawing/2014/chartex" xmlns:cx1="http://schemas.microsoft.com/office/drawing/2015/9/8/chartex" xmlns:cx2="http://schemas.microsoft.com/office/drawing/2015/10/21/chartex" xmlns:cx3="http://schemas.microsoft.com/office/drawing/2016/5/9/chartex" xmlns:cx4="http://schemas.microsoft.com/office/drawing/2016/5/10/chartex" xmlns:cx5="http://schemas.microsoft.com/office/drawing/2016/5/11/chartex" xmlns:cx6="http://schemas.microsoft.com/office/drawing/2016/5/12/chartex" xmlns:cx7="http://schemas.microsoft.com/office/drawing/2016/5/13/chartex" xmlns:cx8="http://schemas.microsoft.com/office/drawing/2016/5/14/chartex" xmlns:mc="http://schemas.openxmlformats.org/markup-compatibility/2006" xmlns:aink="http://schemas.microsoft.com/office/drawing/2016/ink" xmlns:am3d="http://schemas.microsoft.com/office/drawing/2017/model3d" xmlns:o="urn:schemas-microsoft-com:office:office" xmlns:r="http://schemas.openxmlformats.org/officeDocument/2006/relationships" xmlns:m="http://schemas.openxmlformats.org/officeDocument/2006/math" xmlns:v="urn:schemas-microsoft-com:vml" xmlns:wp14="http://schemas.microsoft.com/office/word/2010/wordprocessingDrawing" xmlns:wp="http://schemas.openxmlformats.org/drawingml/2006/wordprocessingDrawing" xmlns:w10="urn:schemas-microsoft-com:office:word" xmlns:w="http://schemas.openxmlformats.org/wordprocessingml/2006/main" xmlns:w14="http://schemas.microsoft.com/office/word/2010/wordml" xmlns:w15="http://schemas.microsoft.com/office/word/2012/wordml" xmlns:w16cid="http://schemas.microsoft.com/office/word/2016/wordml/cid" xmlns:w16se="http://schemas.microsoft.com/office/word/2015/wordml/symex" xmlns:wpg="http://schemas.microsoft.com/office/word/2010/wordprocessingGroup" xmlns:wpi="http://schemas.microsoft.com/office/word/2010/wordprocessingInk" xmlns:wne="http://schemas.microsoft.com/office/word/2006/wordml" xmlns:wps="http://schemas.microsoft.com/office/word/2010/wordprocessingShape" mc:Ignorable="w14 w15 w16se w16cid wp14">
+<w:ftr xmlns:wpc="http://schemas.microsoft.com/office/word/2010/wordprocessingCanvas" xmlns:cx="http://schemas.microsoft.com/office/drawing/2014/chartex" xmlns:cx1="http://schemas.microsoft.com/office/drawing/2015/9/8/chartex" xmlns:cx2="http://schemas.microsoft.com/office/drawing/2015/10/21/chartex" xmlns:cx3="http://schemas.microsoft.com/office/drawing/2016/5/9/chartex" xmlns:cx4="http://schemas.microsoft.com/office/drawing/2016/5/10/chartex" xmlns:cx5="http://schemas.microsoft.com/office/drawing/2016/5/11/chartex" xmlns:cx6="http://schemas.microsoft.com/office/drawing/2016/5/12/chartex" xmlns:cx7="http://schemas.microsoft.com/office/drawing/2016/5/13/chartex" xmlns:cx8="http://schemas.microsoft.com/office/drawing/2016/5/14/chartex" xmlns:mc="http://schemas.openxmlformats.org/markup-compatibility/2006" xmlns:aink="http://schemas.microsoft.com/office/drawing/2016/ink" xmlns:am3d="http://schemas.microsoft.com/office/drawing/2017/model3d" xmlns:o="urn:schemas-microsoft-com:office:office" xmlns:r="http://schemas.openxmlformats.org/officeDocument/2006/relationships" xmlns:m="http://schemas.openxmlformats.org/officeDocument/2006/math" xmlns:v="urn:schemas-microsoft-com:vml" xmlns:wp14="http://schemas.microsoft.com/office/word/2010/wordprocessingDrawing" xmlns:wp="http://schemas.openxmlformats.org/drawingml/2006/wordprocessingDrawing" xmlns:w10="urn:schemas-microsoft-com:office:word" xmlns:w="http://schemas.openxmlformats.org/wordprocessingml/2006/main" xmlns:w14="http://schemas.microsoft.com/office/word/2010/wordml" xmlns:w15="http://schemas.microsoft.com/office/word/2012/wordml" xmlns:w16cex="http://schemas.microsoft.com/office/word/2018/wordml/cex" xmlns:w16cid="http://schemas.microsoft.com/office/word/2016/wordml/cid" xmlns:w16="http://schemas.microsoft.com/office/word/2018/wordml" xmlns:w16se="http://schemas.microsoft.com/office/word/2015/wordml/symex" xmlns:wpg="http://schemas.microsoft.com/office/word/2010/wordprocessingGroup" xmlns:wpi="http://schemas.microsoft.com/office/word/2010/wordprocessingInk" xmlns:wne="http://schemas.microsoft.com/office/word/2006/wordml" xmlns:wps="http://schemas.microsoft.com/office/word/2010/wordprocessingShape" mc:Ignorable="w14 w15 w16se w16cid w16 w16cex wp14">
   <w:p>
     <w:pPr>
       <w:pStyle w:val="Footer"/>
@@ -8681,7 +8685,7 @@
 </file>
 
 <file path=word/footnotes.xml><?xml version="1.0" encoding="utf-8"?>
-<w:footnotes xmlns:wpc="http://schemas.microsoft.com/office/word/2010/wordprocessingCanvas" xmlns:cx="http://schemas.microsoft.com/office/drawing/2014/chartex" xmlns:cx1="http://schemas.microsoft.com/office/drawing/2015/9/8/chartex" xmlns:cx2="http://schemas.microsoft.com/office/drawing/2015/10/21/chartex" xmlns:cx3="http://schemas.microsoft.com/office/drawing/2016/5/9/chartex" xmlns:cx4="http://schemas.microsoft.com/office/drawing/2016/5/10/chartex" xmlns:cx5="http://schemas.microsoft.com/office/drawing/2016/5/11/chartex" xmlns:cx6="http://schemas.microsoft.com/office/drawing/2016/5/12/chartex" xmlns:cx7="http://schemas.microsoft.com/office/drawing/2016/5/13/chartex" xmlns:cx8="http://schemas.microsoft.com/office/drawing/2016/5/14/chartex" xmlns:mc="http://schemas.openxmlformats.org/markup-compatibility/2006" xmlns:aink="http://schemas.microsoft.com/office/drawing/2016/ink" xmlns:am3d="http://schemas.microsoft.com/office/drawing/2017/model3d" xmlns:o="urn:schemas-microsoft-com:office:office" xmlns:r="http://schemas.openxmlformats.org/officeDocument/2006/relationships" xmlns:m="http://schemas.openxmlformats.org/officeDocument/2006/math" xmlns:v="urn:schemas-microsoft-com:vml" xmlns:wp14="http://schemas.microsoft.com/office/word/2010/wordprocessingDrawing" xmlns:wp="http://schemas.openxmlformats.org/drawingml/2006/wordprocessingDrawing" xmlns:w10="urn:schemas-microsoft-com:office:word" xmlns:w="http://schemas.openxmlformats.org/wordprocessingml/2006/main" xmlns:w14="http://schemas.microsoft.com/office/word/2010/wordml" xmlns:w15="http://schemas.microsoft.com/office/word/2012/wordml" xmlns:w16cid="http://schemas.microsoft.com/office/word/2016/wordml/cid" xmlns:w16se="http://schemas.microsoft.com/office/word/2015/wordml/symex" xmlns:wpg="http://schemas.microsoft.com/office/word/2010/wordprocessingGroup" xmlns:wpi="http://schemas.microsoft.com/office/word/2010/wordprocessingInk" xmlns:wne="http://schemas.microsoft.com/office/word/2006/wordml" xmlns:wps="http://schemas.microsoft.com/office/word/2010/wordprocessingShape" mc:Ignorable="w14 w15 w16se w16cid wp14">
+<w:footnotes xmlns:wpc="http://schemas.microsoft.com/office/word/2010/wordprocessingCanvas" xmlns:cx="http://schemas.microsoft.com/office/drawing/2014/chartex" xmlns:cx1="http://schemas.microsoft.com/office/drawing/2015/9/8/chartex" xmlns:cx2="http://schemas.microsoft.com/office/drawing/2015/10/21/chartex" xmlns:cx3="http://schemas.microsoft.com/office/drawing/2016/5/9/chartex" xmlns:cx4="http://schemas.microsoft.com/office/drawing/2016/5/10/chartex" xmlns:cx5="http://schemas.microsoft.com/office/drawing/2016/5/11/chartex" xmlns:cx6="http://schemas.microsoft.com/office/drawing/2016/5/12/chartex" xmlns:cx7="http://schemas.microsoft.com/office/drawing/2016/5/13/chartex" xmlns:cx8="http://schemas.microsoft.com/office/drawing/2016/5/14/chartex" xmlns:mc="http://schemas.openxmlformats.org/markup-compatibility/2006" xmlns:aink="http://schemas.microsoft.com/office/drawing/2016/ink" xmlns:am3d="http://schemas.microsoft.com/office/drawing/2017/model3d" xmlns:o="urn:schemas-microsoft-com:office:office" xmlns:r="http://schemas.openxmlformats.org/officeDocument/2006/relationships" xmlns:m="http://schemas.openxmlformats.org/officeDocument/2006/math" xmlns:v="urn:schemas-microsoft-com:vml" xmlns:wp14="http://schemas.microsoft.com/office/word/2010/wordprocessingDrawing" xmlns:wp="http://schemas.openxmlformats.org/drawingml/2006/wordprocessingDrawing" xmlns:w10="urn:schemas-microsoft-com:office:word" xmlns:w="http://schemas.openxmlformats.org/wordprocessingml/2006/main" xmlns:w14="http://schemas.microsoft.com/office/word/2010/wordml" xmlns:w15="http://schemas.microsoft.com/office/word/2012/wordml" xmlns:w16cex="http://schemas.microsoft.com/office/word/2018/wordml/cex" xmlns:w16cid="http://schemas.microsoft.com/office/word/2016/wordml/cid" xmlns:w16="http://schemas.microsoft.com/office/word/2018/wordml" xmlns:w16se="http://schemas.microsoft.com/office/word/2015/wordml/symex" xmlns:wpg="http://schemas.microsoft.com/office/word/2010/wordprocessingGroup" xmlns:wpi="http://schemas.microsoft.com/office/word/2010/wordprocessingInk" xmlns:wne="http://schemas.microsoft.com/office/word/2006/wordml" xmlns:wps="http://schemas.microsoft.com/office/word/2010/wordprocessingShape" mc:Ignorable="w14 w15 w16se w16cid w16 w16cex wp14">
   <w:footnote w:type="separator" w:id="-1">
     <w:p>
       <w:pPr>
@@ -8706,7 +8710,7 @@
 </file>
 
 <file path=word/header1.xml><?xml version="1.0" encoding="utf-8"?>
-<w:hdr xmlns:wpc="http://schemas.microsoft.com/office/word/2010/wordprocessingCanvas" xmlns:cx="http://schemas.microsoft.com/office/drawing/2014/chartex" xmlns:cx1="http://schemas.microsoft.com/office/drawing/2015/9/8/chartex" xmlns:cx2="http://schemas.microsoft.com/office/drawing/2015/10/21/chartex" xmlns:cx3="http://schemas.microsoft.com/office/drawing/2016/5/9/chartex" xmlns:cx4="http://schemas.microsoft.com/office/drawing/2016/5/10/chartex" xmlns:cx5="http://schemas.microsoft.com/office/drawing/2016/5/11/chartex" xmlns:cx6="http://schemas.microsoft.com/office/drawing/2016/5/12/chartex" xmlns:cx7="http://schemas.microsoft.com/office/drawing/2016/5/13/chartex" xmlns:cx8="http://schemas.microsoft.com/office/drawing/2016/5/14/chartex" xmlns:mc="http://schemas.openxmlformats.org/markup-compatibility/2006" xmlns:aink="http://schemas.microsoft.com/office/drawing/2016/ink" xmlns:am3d="http://schemas.microsoft.com/office/drawing/2017/model3d" xmlns:o="urn:schemas-microsoft-com:office:office" xmlns:r="http://schemas.openxmlformats.org/officeDocument/2006/relationships" xmlns:m="http://schemas.openxmlformats.org/officeDocument/2006/math" xmlns:v="urn:schemas-microsoft-com:vml" xmlns:wp14="http://schemas.microsoft.com/office/word/2010/wordprocessingDrawing" xmlns:wp="http://schemas.openxmlformats.org/drawingml/2006/wordprocessingDrawing" xmlns:w10="urn:schemas-microsoft-com:office:word" xmlns:w="http://schemas.openxmlformats.org/wordprocessingml/2006/main" xmlns:w14="http://schemas.microsoft.com/office/word/2010/wordml" xmlns:w15="http://schemas.microsoft.com/office/word/2012/wordml" xmlns:w16cid="http://schemas.microsoft.com/office/word/2016/wordml/cid" xmlns:w16se="http://schemas.microsoft.com/office/word/2015/wordml/symex" xmlns:wpg="http://schemas.microsoft.com/office/word/2010/wordprocessingGroup" xmlns:wpi="http://schemas.microsoft.com/office/word/2010/wordprocessingInk" xmlns:wne="http://schemas.microsoft.com/office/word/2006/wordml" xmlns:wps="http://schemas.microsoft.com/office/word/2010/wordprocessingShape" mc:Ignorable="w14 w15 w16se w16cid wp14">
+<w:hdr xmlns:wpc="http://schemas.microsoft.com/office/word/2010/wordprocessingCanvas" xmlns:cx="http://schemas.microsoft.com/office/drawing/2014/chartex" xmlns:cx1="http://schemas.microsoft.com/office/drawing/2015/9/8/chartex" xmlns:cx2="http://schemas.microsoft.com/office/drawing/2015/10/21/chartex" xmlns:cx3="http://schemas.microsoft.com/office/drawing/2016/5/9/chartex" xmlns:cx4="http://schemas.microsoft.com/office/drawing/2016/5/10/chartex" xmlns:cx5="http://schemas.microsoft.com/office/drawing/2016/5/11/chartex" xmlns:cx6="http://schemas.microsoft.com/office/drawing/2016/5/12/chartex" xmlns:cx7="http://schemas.microsoft.com/office/drawing/2016/5/13/chartex" xmlns:cx8="http://schemas.microsoft.com/office/drawing/2016/5/14/chartex" xmlns:mc="http://schemas.openxmlformats.org/markup-compatibility/2006" xmlns:aink="http://schemas.microsoft.com/office/drawing/2016/ink" xmlns:am3d="http://schemas.microsoft.com/office/drawing/2017/model3d" xmlns:o="urn:schemas-microsoft-com:office:office" xmlns:r="http://schemas.openxmlformats.org/officeDocument/2006/relationships" xmlns:m="http://schemas.openxmlformats.org/officeDocument/2006/math" xmlns:v="urn:schemas-microsoft-com:vml" xmlns:wp14="http://schemas.microsoft.com/office/word/2010/wordprocessingDrawing" xmlns:wp="http://schemas.openxmlformats.org/drawingml/2006/wordprocessingDrawing" xmlns:w10="urn:schemas-microsoft-com:office:word" xmlns:w="http://schemas.openxmlformats.org/wordprocessingml/2006/main" xmlns:w14="http://schemas.microsoft.com/office/word/2010/wordml" xmlns:w15="http://schemas.microsoft.com/office/word/2012/wordml" xmlns:w16cex="http://schemas.microsoft.com/office/word/2018/wordml/cex" xmlns:w16cid="http://schemas.microsoft.com/office/word/2016/wordml/cid" xmlns:w16="http://schemas.microsoft.com/office/word/2018/wordml" xmlns:w16se="http://schemas.microsoft.com/office/word/2015/wordml/symex" xmlns:wpg="http://schemas.microsoft.com/office/word/2010/wordprocessingGroup" xmlns:wpi="http://schemas.microsoft.com/office/word/2010/wordprocessingInk" xmlns:wne="http://schemas.microsoft.com/office/word/2006/wordml" xmlns:wps="http://schemas.microsoft.com/office/word/2010/wordprocessingShape" mc:Ignorable="w14 w15 w16se w16cid w16 w16cex wp14">
   <w:p>
     <w:pPr>
       <w:pStyle w:val="Header"/>
@@ -8716,7 +8720,7 @@
 </file>
 
 <file path=word/header2.xml><?xml version="1.0" encoding="utf-8"?>
-<w:hdr xmlns:wpc="http://schemas.microsoft.com/office/word/2010/wordprocessingCanvas" xmlns:cx="http://schemas.microsoft.com/office/drawing/2014/chartex" xmlns:cx1="http://schemas.microsoft.com/office/drawing/2015/9/8/chartex" xmlns:cx2="http://schemas.microsoft.com/office/drawing/2015/10/21/chartex" xmlns:cx3="http://schemas.microsoft.com/office/drawing/2016/5/9/chartex" xmlns:cx4="http://schemas.microsoft.com/office/drawing/2016/5/10/chartex" xmlns:cx5="http://schemas.microsoft.com/office/drawing/2016/5/11/chartex" xmlns:cx6="http://schemas.microsoft.com/office/drawing/2016/5/12/chartex" xmlns:cx7="http://schemas.microsoft.com/office/drawing/2016/5/13/chartex" xmlns:cx8="http://schemas.microsoft.com/office/drawing/2016/5/14/chartex" xmlns:mc="http://schemas.openxmlformats.org/markup-compatibility/2006" xmlns:aink="http://schemas.microsoft.com/office/drawing/2016/ink" xmlns:am3d="http://schemas.microsoft.com/office/drawing/2017/model3d" xmlns:o="urn:schemas-microsoft-com:office:office" xmlns:r="http://schemas.openxmlformats.org/officeDocument/2006/relationships" xmlns:m="http://schemas.openxmlformats.org/officeDocument/2006/math" xmlns:v="urn:schemas-microsoft-com:vml" xmlns:wp14="http://schemas.microsoft.com/office/word/2010/wordprocessingDrawing" xmlns:wp="http://schemas.openxmlformats.org/drawingml/2006/wordprocessingDrawing" xmlns:w10="urn:schemas-microsoft-com:office:word" xmlns:w="http://schemas.openxmlformats.org/wordprocessingml/2006/main" xmlns:w14="http://schemas.microsoft.com/office/word/2010/wordml" xmlns:w15="http://schemas.microsoft.com/office/word/2012/wordml" xmlns:w16cid="http://schemas.microsoft.com/office/word/2016/wordml/cid" xmlns:w16se="http://schemas.microsoft.com/office/word/2015/wordml/symex" xmlns:wpg="http://schemas.microsoft.com/office/word/2010/wordprocessingGroup" xmlns:wpi="http://schemas.microsoft.com/office/word/2010/wordprocessingInk" xmlns:wne="http://schemas.microsoft.com/office/word/2006/wordml" xmlns:wps="http://schemas.microsoft.com/office/word/2010/wordprocessingShape" mc:Ignorable="w14 w15 w16se w16cid wp14">
+<w:hdr xmlns:wpc="http://schemas.microsoft.com/office/word/2010/wordprocessingCanvas" xmlns:cx="http://schemas.microsoft.com/office/drawing/2014/chartex" xmlns:cx1="http://schemas.microsoft.com/office/drawing/2015/9/8/chartex" xmlns:cx2="http://schemas.microsoft.com/office/drawing/2015/10/21/chartex" xmlns:cx3="http://schemas.microsoft.com/office/drawing/2016/5/9/chartex" xmlns:cx4="http://schemas.microsoft.com/office/drawing/2016/5/10/chartex" xmlns:cx5="http://schemas.microsoft.com/office/drawing/2016/5/11/chartex" xmlns:cx6="http://schemas.microsoft.com/office/drawing/2016/5/12/chartex" xmlns:cx7="http://schemas.microsoft.com/office/drawing/2016/5/13/chartex" xmlns:cx8="http://schemas.microsoft.com/office/drawing/2016/5/14/chartex" xmlns:mc="http://schemas.openxmlformats.org/markup-compatibility/2006" xmlns:aink="http://schemas.microsoft.com/office/drawing/2016/ink" xmlns:am3d="http://schemas.microsoft.com/office/drawing/2017/model3d" xmlns:o="urn:schemas-microsoft-com:office:office" xmlns:r="http://schemas.openxmlformats.org/officeDocument/2006/relationships" xmlns:m="http://schemas.openxmlformats.org/officeDocument/2006/math" xmlns:v="urn:schemas-microsoft-com:vml" xmlns:wp14="http://schemas.microsoft.com/office/word/2010/wordprocessingDrawing" xmlns:wp="http://schemas.openxmlformats.org/drawingml/2006/wordprocessingDrawing" xmlns:w10="urn:schemas-microsoft-com:office:word" xmlns:w="http://schemas.openxmlformats.org/wordprocessingml/2006/main" xmlns:w14="http://schemas.microsoft.com/office/word/2010/wordml" xmlns:w15="http://schemas.microsoft.com/office/word/2012/wordml" xmlns:w16cex="http://schemas.microsoft.com/office/word/2018/wordml/cex" xmlns:w16cid="http://schemas.microsoft.com/office/word/2016/wordml/cid" xmlns:w16="http://schemas.microsoft.com/office/word/2018/wordml" xmlns:w16se="http://schemas.microsoft.com/office/word/2015/wordml/symex" xmlns:wpg="http://schemas.microsoft.com/office/word/2010/wordprocessingGroup" xmlns:wpi="http://schemas.microsoft.com/office/word/2010/wordprocessingInk" xmlns:wne="http://schemas.microsoft.com/office/word/2006/wordml" xmlns:wps="http://schemas.microsoft.com/office/word/2010/wordprocessingShape" mc:Ignorable="w14 w15 w16se w16cid w16 w16cex wp14">
   <w:p>
     <w:pPr>
       <w:pStyle w:val="Header"/>
@@ -8726,7 +8730,7 @@
 </file>
 
 <file path=word/header3.xml><?xml version="1.0" encoding="utf-8"?>
-<w:hdr xmlns:wpc="http://schemas.microsoft.com/office/word/2010/wordprocessingCanvas" xmlns:cx="http://schemas.microsoft.com/office/drawing/2014/chartex" xmlns:cx1="http://schemas.microsoft.com/office/drawing/2015/9/8/chartex" xmlns:cx2="http://schemas.microsoft.com/office/drawing/2015/10/21/chartex" xmlns:cx3="http://schemas.microsoft.com/office/drawing/2016/5/9/chartex" xmlns:cx4="http://schemas.microsoft.com/office/drawing/2016/5/10/chartex" xmlns:cx5="http://schemas.microsoft.com/office/drawing/2016/5/11/chartex" xmlns:cx6="http://schemas.microsoft.com/office/drawing/2016/5/12/chartex" xmlns:cx7="http://schemas.microsoft.com/office/drawing/2016/5/13/chartex" xmlns:cx8="http://schemas.microsoft.com/office/drawing/2016/5/14/chartex" xmlns:mc="http://schemas.openxmlformats.org/markup-compatibility/2006" xmlns:aink="http://schemas.microsoft.com/office/drawing/2016/ink" xmlns:am3d="http://schemas.microsoft.com/office/drawing/2017/model3d" xmlns:o="urn:schemas-microsoft-com:office:office" xmlns:r="http://schemas.openxmlformats.org/officeDocument/2006/relationships" xmlns:m="http://schemas.openxmlformats.org/officeDocument/2006/math" xmlns:v="urn:schemas-microsoft-com:vml" xmlns:wp14="http://schemas.microsoft.com/office/word/2010/wordprocessingDrawing" xmlns:wp="http://schemas.openxmlformats.org/drawingml/2006/wordprocessingDrawing" xmlns:w10="urn:schemas-microsoft-com:office:word" xmlns:w="http://schemas.openxmlformats.org/wordprocessingml/2006/main" xmlns:w14="http://schemas.microsoft.com/office/word/2010/wordml" xmlns:w15="http://schemas.microsoft.com/office/word/2012/wordml" xmlns:w16cid="http://schemas.microsoft.com/office/word/2016/wordml/cid" xmlns:w16se="http://schemas.microsoft.com/office/word/2015/wordml/symex" xmlns:wpg="http://schemas.microsoft.com/office/word/2010/wordprocessingGroup" xmlns:wpi="http://schemas.microsoft.com/office/word/2010/wordprocessingInk" xmlns:wne="http://schemas.microsoft.com/office/word/2006/wordml" xmlns:wps="http://schemas.microsoft.com/office/word/2010/wordprocessingShape" mc:Ignorable="w14 w15 w16se w16cid wp14">
+<w:hdr xmlns:wpc="http://schemas.microsoft.com/office/word/2010/wordprocessingCanvas" xmlns:cx="http://schemas.microsoft.com/office/drawing/2014/chartex" xmlns:cx1="http://schemas.microsoft.com/office/drawing/2015/9/8/chartex" xmlns:cx2="http://schemas.microsoft.com/office/drawing/2015/10/21/chartex" xmlns:cx3="http://schemas.microsoft.com/office/drawing/2016/5/9/chartex" xmlns:cx4="http://schemas.microsoft.com/office/drawing/2016/5/10/chartex" xmlns:cx5="http://schemas.microsoft.com/office/drawing/2016/5/11/chartex" xmlns:cx6="http://schemas.microsoft.com/office/drawing/2016/5/12/chartex" xmlns:cx7="http://schemas.microsoft.com/office/drawing/2016/5/13/chartex" xmlns:cx8="http://schemas.microsoft.com/office/drawing/2016/5/14/chartex" xmlns:mc="http://schemas.openxmlformats.org/markup-compatibility/2006" xmlns:aink="http://schemas.microsoft.com/office/drawing/2016/ink" xmlns:am3d="http://schemas.microsoft.com/office/drawing/2017/model3d" xmlns:o="urn:schemas-microsoft-com:office:office" xmlns:r="http://schemas.openxmlformats.org/officeDocument/2006/relationships" xmlns:m="http://schemas.openxmlformats.org/officeDocument/2006/math" xmlns:v="urn:schemas-microsoft-com:vml" xmlns:wp14="http://schemas.microsoft.com/office/word/2010/wordprocessingDrawing" xmlns:wp="http://schemas.openxmlformats.org/drawingml/2006/wordprocessingDrawing" xmlns:w10="urn:schemas-microsoft-com:office:word" xmlns:w="http://schemas.openxmlformats.org/wordprocessingml/2006/main" xmlns:w14="http://schemas.microsoft.com/office/word/2010/wordml" xmlns:w15="http://schemas.microsoft.com/office/word/2012/wordml" xmlns:w16cex="http://schemas.microsoft.com/office/word/2018/wordml/cex" xmlns:w16cid="http://schemas.microsoft.com/office/word/2016/wordml/cid" xmlns:w16="http://schemas.microsoft.com/office/word/2018/wordml" xmlns:w16se="http://schemas.microsoft.com/office/word/2015/wordml/symex" xmlns:wpg="http://schemas.microsoft.com/office/word/2010/wordprocessingGroup" xmlns:wpi="http://schemas.microsoft.com/office/word/2010/wordprocessingInk" xmlns:wne="http://schemas.microsoft.com/office/word/2006/wordml" xmlns:wps="http://schemas.microsoft.com/office/word/2010/wordprocessingShape" mc:Ignorable="w14 w15 w16se w16cid w16 w16cex wp14">
   <w:p>
     <w:pPr>
       <w:pStyle w:val="Header"/>
@@ -8736,7 +8740,7 @@
 </file>
 
 <file path=word/numbering.xml><?xml version="1.0" encoding="utf-8"?>
-<w:numbering xmlns:wpc="http://schemas.microsoft.com/office/word/2010/wordprocessingCanvas" xmlns:cx="http://schemas.microsoft.com/office/drawing/2014/chartex" xmlns:cx1="http://schemas.microsoft.com/office/drawing/2015/9/8/chartex" xmlns:cx2="http://schemas.microsoft.com/office/drawing/2015/10/21/chartex" xmlns:cx3="http://schemas.microsoft.com/office/drawing/2016/5/9/chartex" xmlns:cx4="http://schemas.microsoft.com/office/drawing/2016/5/10/chartex" xmlns:cx5="http://schemas.microsoft.com/office/drawing/2016/5/11/chartex" xmlns:cx6="http://schemas.microsoft.com/office/drawing/2016/5/12/chartex" xmlns:cx7="http://schemas.microsoft.com/office/drawing/2016/5/13/chartex" xmlns:cx8="http://schemas.microsoft.com/office/drawing/2016/5/14/chartex" xmlns:mc="http://schemas.openxmlformats.org/markup-compatibility/2006" xmlns:aink="http://schemas.microsoft.com/office/drawing/2016/ink" xmlns:am3d="http://schemas.microsoft.com/office/drawing/2017/model3d" xmlns:o="urn:schemas-microsoft-com:office:office" xmlns:r="http://schemas.openxmlformats.org/officeDocument/2006/relationships" xmlns:m="http://schemas.openxmlformats.org/officeDocument/2006/math" xmlns:v="urn:schemas-microsoft-com:vml" xmlns:wp14="http://schemas.microsoft.com/office/word/2010/wordprocessingDrawing" xmlns:wp="http://schemas.openxmlformats.org/drawingml/2006/wordprocessingDrawing" xmlns:w10="urn:schemas-microsoft-com:office:word" xmlns:w="http://schemas.openxmlformats.org/wordprocessingml/2006/main" xmlns:w14="http://schemas.microsoft.com/office/word/2010/wordml" xmlns:w15="http://schemas.microsoft.com/office/word/2012/wordml" xmlns:w16cid="http://schemas.microsoft.com/office/word/2016/wordml/cid" xmlns:w16se="http://schemas.microsoft.com/office/word/2015/wordml/symex" xmlns:wpg="http://schemas.microsoft.com/office/word/2010/wordprocessingGroup" xmlns:wpi="http://schemas.microsoft.com/office/word/2010/wordprocessingInk" xmlns:wne="http://schemas.microsoft.com/office/word/2006/wordml" xmlns:wps="http://schemas.microsoft.com/office/word/2010/wordprocessingShape" mc:Ignorable="w14 w15 w16se w16cid wp14">
+<w:numbering xmlns:wpc="http://schemas.microsoft.com/office/word/2010/wordprocessingCanvas" xmlns:cx="http://schemas.microsoft.com/office/drawing/2014/chartex" xmlns:cx1="http://schemas.microsoft.com/office/drawing/2015/9/8/chartex" xmlns:cx2="http://schemas.microsoft.com/office/drawing/2015/10/21/chartex" xmlns:cx3="http://schemas.microsoft.com/office/drawing/2016/5/9/chartex" xmlns:cx4="http://schemas.microsoft.com/office/drawing/2016/5/10/chartex" xmlns:cx5="http://schemas.microsoft.com/office/drawing/2016/5/11/chartex" xmlns:cx6="http://schemas.microsoft.com/office/drawing/2016/5/12/chartex" xmlns:cx7="http://schemas.microsoft.com/office/drawing/2016/5/13/chartex" xmlns:cx8="http://schemas.microsoft.com/office/drawing/2016/5/14/chartex" xmlns:mc="http://schemas.openxmlformats.org/markup-compatibility/2006" xmlns:aink="http://schemas.microsoft.com/office/drawing/2016/ink" xmlns:am3d="http://schemas.microsoft.com/office/drawing/2017/model3d" xmlns:o="urn:schemas-microsoft-com:office:office" xmlns:r="http://schemas.openxmlformats.org/officeDocument/2006/relationships" xmlns:m="http://schemas.openxmlformats.org/officeDocument/2006/math" xmlns:v="urn:schemas-microsoft-com:vml" xmlns:wp14="http://schemas.microsoft.com/office/word/2010/wordprocessingDrawing" xmlns:wp="http://schemas.openxmlformats.org/drawingml/2006/wordprocessingDrawing" xmlns:w10="urn:schemas-microsoft-com:office:word" xmlns:w="http://schemas.openxmlformats.org/wordprocessingml/2006/main" xmlns:w14="http://schemas.microsoft.com/office/word/2010/wordml" xmlns:w15="http://schemas.microsoft.com/office/word/2012/wordml" xmlns:w16cex="http://schemas.microsoft.com/office/word/2018/wordml/cex" xmlns:w16cid="http://schemas.microsoft.com/office/word/2016/wordml/cid" xmlns:w16="http://schemas.microsoft.com/office/word/2018/wordml" xmlns:w16se="http://schemas.microsoft.com/office/word/2015/wordml/symex" xmlns:wpg="http://schemas.microsoft.com/office/word/2010/wordprocessingGroup" xmlns:wpi="http://schemas.microsoft.com/office/word/2010/wordprocessingInk" xmlns:wne="http://schemas.microsoft.com/office/word/2006/wordml" xmlns:wps="http://schemas.microsoft.com/office/word/2010/wordprocessingShape" mc:Ignorable="w14 w15 w16se w16cid w16 w16cex wp14">
   <w:abstractNum w:abstractNumId="0" w15:restartNumberingAfterBreak="0">
     <w:nsid w:val="00091316"/>
     <w:multiLevelType w:val="hybridMultilevel"/>
@@ -10018,7 +10022,7 @@
 </file>
 
 <file path=word/styles.xml><?xml version="1.0" encoding="utf-8"?>
-<w:styles xmlns:mc="http://schemas.openxmlformats.org/markup-compatibility/2006" xmlns:r="http://schemas.openxmlformats.org/officeDocument/2006/relationships" xmlns:w="http://schemas.openxmlformats.org/wordprocessingml/2006/main" xmlns:w14="http://schemas.microsoft.com/office/word/2010/wordml" xmlns:w15="http://schemas.microsoft.com/office/word/2012/wordml" xmlns:w16cid="http://schemas.microsoft.com/office/word/2016/wordml/cid" xmlns:w16se="http://schemas.microsoft.com/office/word/2015/wordml/symex" mc:Ignorable="w14 w15 w16se w16cid">
+<w:styles xmlns:mc="http://schemas.openxmlformats.org/markup-compatibility/2006" xmlns:r="http://schemas.openxmlformats.org/officeDocument/2006/relationships" xmlns:w="http://schemas.openxmlformats.org/wordprocessingml/2006/main" xmlns:w14="http://schemas.microsoft.com/office/word/2010/wordml" xmlns:w15="http://schemas.microsoft.com/office/word/2012/wordml" xmlns:w16cex="http://schemas.microsoft.com/office/word/2018/wordml/cex" xmlns:w16cid="http://schemas.microsoft.com/office/word/2016/wordml/cid" xmlns:w16="http://schemas.microsoft.com/office/word/2018/wordml" xmlns:w16se="http://schemas.microsoft.com/office/word/2015/wordml/symex" mc:Ignorable="w14 w15 w16se w16cid w16 w16cex">
   <w:docDefaults>
     <w:rPrDefault>
       <w:rPr>
@@ -10034,7 +10038,7 @@
       </w:pPr>
     </w:pPrDefault>
   </w:docDefaults>
-  <w:latentStyles w:defLockedState="0" w:defUIPriority="99" w:defSemiHidden="0" w:defUnhideWhenUsed="0" w:defQFormat="0" w:count="377">
+  <w:latentStyles w:defLockedState="0" w:defUIPriority="99" w:defSemiHidden="0" w:defUnhideWhenUsed="0" w:defQFormat="0" w:count="376">
     <w:lsdException w:name="Normal" w:uiPriority="0" w:qFormat="1"/>
     <w:lsdException w:name="heading 1" w:uiPriority="9" w:qFormat="1"/>
     <w:lsdException w:name="heading 2" w:semiHidden="1" w:uiPriority="9" w:unhideWhenUsed="1" w:qFormat="1"/>
@@ -10411,7 +10415,6 @@
     <w:lsdException w:name="Hashtag" w:semiHidden="1" w:unhideWhenUsed="1"/>
     <w:lsdException w:name="Unresolved Mention" w:semiHidden="1" w:unhideWhenUsed="1"/>
     <w:lsdException w:name="Smart Link" w:semiHidden="1" w:unhideWhenUsed="1"/>
-    <w:lsdException w:name="Smart Link Error" w:semiHidden="1" w:unhideWhenUsed="1"/>
   </w:latentStyles>
   <w:style w:type="paragraph" w:default="1" w:styleId="Normal">
     <w:name w:val="Normal"/>

</xml_diff>

<commit_message>
Start new character sheet
</commit_message>
<xml_diff>
--- a/3. Skills & Skill Tests.docx
+++ b/3. Skills & Skill Tests.docx
@@ -1,6 +1,6 @@
 
 <file path=word/document.xml><?xml version="1.0" encoding="utf-8"?>
-<w:document xmlns:wpc="http://schemas.microsoft.com/office/word/2010/wordprocessingCanvas" xmlns:cx="http://schemas.microsoft.com/office/drawing/2014/chartex" xmlns:cx1="http://schemas.microsoft.com/office/drawing/2015/9/8/chartex" xmlns:cx2="http://schemas.microsoft.com/office/drawing/2015/10/21/chartex" xmlns:cx3="http://schemas.microsoft.com/office/drawing/2016/5/9/chartex" xmlns:cx4="http://schemas.microsoft.com/office/drawing/2016/5/10/chartex" xmlns:cx5="http://schemas.microsoft.com/office/drawing/2016/5/11/chartex" xmlns:cx6="http://schemas.microsoft.com/office/drawing/2016/5/12/chartex" xmlns:cx7="http://schemas.microsoft.com/office/drawing/2016/5/13/chartex" xmlns:cx8="http://schemas.microsoft.com/office/drawing/2016/5/14/chartex" xmlns:mc="http://schemas.openxmlformats.org/markup-compatibility/2006" xmlns:aink="http://schemas.microsoft.com/office/drawing/2016/ink" xmlns:am3d="http://schemas.microsoft.com/office/drawing/2017/model3d" xmlns:o="urn:schemas-microsoft-com:office:office" xmlns:r="http://schemas.openxmlformats.org/officeDocument/2006/relationships" xmlns:m="http://schemas.openxmlformats.org/officeDocument/2006/math" xmlns:v="urn:schemas-microsoft-com:vml" xmlns:wp14="http://schemas.microsoft.com/office/word/2010/wordprocessingDrawing" xmlns:wp="http://schemas.openxmlformats.org/drawingml/2006/wordprocessingDrawing" xmlns:w10="urn:schemas-microsoft-com:office:word" xmlns:w="http://schemas.openxmlformats.org/wordprocessingml/2006/main" xmlns:w14="http://schemas.microsoft.com/office/word/2010/wordml" xmlns:w15="http://schemas.microsoft.com/office/word/2012/wordml" xmlns:w16cid="http://schemas.microsoft.com/office/word/2016/wordml/cid" xmlns:w16se="http://schemas.microsoft.com/office/word/2015/wordml/symex" xmlns:wpg="http://schemas.microsoft.com/office/word/2010/wordprocessingGroup" xmlns:wpi="http://schemas.microsoft.com/office/word/2010/wordprocessingInk" xmlns:wne="http://schemas.microsoft.com/office/word/2006/wordml" xmlns:wps="http://schemas.microsoft.com/office/word/2010/wordprocessingShape" mc:Ignorable="w14 w15 w16se w16cid wp14">
+<w:document xmlns:wpc="http://schemas.microsoft.com/office/word/2010/wordprocessingCanvas" xmlns:cx="http://schemas.microsoft.com/office/drawing/2014/chartex" xmlns:cx1="http://schemas.microsoft.com/office/drawing/2015/9/8/chartex" xmlns:cx2="http://schemas.microsoft.com/office/drawing/2015/10/21/chartex" xmlns:cx3="http://schemas.microsoft.com/office/drawing/2016/5/9/chartex" xmlns:cx4="http://schemas.microsoft.com/office/drawing/2016/5/10/chartex" xmlns:cx5="http://schemas.microsoft.com/office/drawing/2016/5/11/chartex" xmlns:cx6="http://schemas.microsoft.com/office/drawing/2016/5/12/chartex" xmlns:cx7="http://schemas.microsoft.com/office/drawing/2016/5/13/chartex" xmlns:cx8="http://schemas.microsoft.com/office/drawing/2016/5/14/chartex" xmlns:mc="http://schemas.openxmlformats.org/markup-compatibility/2006" xmlns:aink="http://schemas.microsoft.com/office/drawing/2016/ink" xmlns:am3d="http://schemas.microsoft.com/office/drawing/2017/model3d" xmlns:o="urn:schemas-microsoft-com:office:office" xmlns:r="http://schemas.openxmlformats.org/officeDocument/2006/relationships" xmlns:m="http://schemas.openxmlformats.org/officeDocument/2006/math" xmlns:v="urn:schemas-microsoft-com:vml" xmlns:wp14="http://schemas.microsoft.com/office/word/2010/wordprocessingDrawing" xmlns:wp="http://schemas.openxmlformats.org/drawingml/2006/wordprocessingDrawing" xmlns:w10="urn:schemas-microsoft-com:office:word" xmlns:w="http://schemas.openxmlformats.org/wordprocessingml/2006/main" xmlns:w14="http://schemas.microsoft.com/office/word/2010/wordml" xmlns:w15="http://schemas.microsoft.com/office/word/2012/wordml" xmlns:w16cex="http://schemas.microsoft.com/office/word/2018/wordml/cex" xmlns:w16cid="http://schemas.microsoft.com/office/word/2016/wordml/cid" xmlns:w16="http://schemas.microsoft.com/office/word/2018/wordml" xmlns:w16se="http://schemas.microsoft.com/office/word/2015/wordml/symex" xmlns:wpg="http://schemas.microsoft.com/office/word/2010/wordprocessingGroup" xmlns:wpi="http://schemas.microsoft.com/office/word/2010/wordprocessingInk" xmlns:wne="http://schemas.microsoft.com/office/word/2006/wordml" xmlns:wps="http://schemas.microsoft.com/office/word/2010/wordprocessingShape" mc:Ignorable="w14 w15 w16se w16cid w16 w16cex wp14">
   <w:body>
     <w:p>
       <w:pPr>
@@ -866,7 +866,6 @@
           <w:rFonts w:ascii="Courier New" w:hAnsi="Courier New" w:cs="Courier New"/>
         </w:rPr>
       </w:pPr>
-      <w:proofErr w:type="spellStart"/>
       <w:r>
         <w:rPr>
           <w:rFonts w:ascii="Courier New" w:hAnsi="Courier New" w:cs="Courier New"/>
@@ -877,42 +876,27 @@
         <w:rPr>
           <w:rFonts w:ascii="Courier New" w:hAnsi="Courier New" w:cs="Courier New"/>
         </w:rPr>
-        <w:t>PGA</w:t>
-      </w:r>
-      <w:proofErr w:type="spellEnd"/>
+        <w:t xml:space="preserve">PGA + </w:t>
+      </w:r>
+      <w:proofErr w:type="gramStart"/>
       <w:r>
         <w:rPr>
           <w:rFonts w:ascii="Courier New" w:hAnsi="Courier New" w:cs="Courier New"/>
         </w:rPr>
-        <w:t xml:space="preserve"> + </w:t>
-      </w:r>
-      <w:proofErr w:type="gramStart"/>
+        <w:t>Max{</w:t>
+      </w:r>
+      <w:proofErr w:type="gramEnd"/>
       <w:r>
         <w:rPr>
           <w:rFonts w:ascii="Courier New" w:hAnsi="Courier New" w:cs="Courier New"/>
         </w:rPr>
-        <w:t>Max{</w:t>
-      </w:r>
-      <w:proofErr w:type="spellStart"/>
-      <w:proofErr w:type="gramEnd"/>
+        <w:t>m</w:t>
+      </w:r>
       <w:r>
         <w:rPr>
           <w:rFonts w:ascii="Courier New" w:hAnsi="Courier New" w:cs="Courier New"/>
         </w:rPr>
-        <w:t>m</w:t>
-      </w:r>
-      <w:r>
-        <w:rPr>
-          <w:rFonts w:ascii="Courier New" w:hAnsi="Courier New" w:cs="Courier New"/>
-        </w:rPr>
-        <w:t>SGA</w:t>
-      </w:r>
-      <w:proofErr w:type="spellEnd"/>
-      <w:r>
-        <w:rPr>
-          <w:rFonts w:ascii="Courier New" w:hAnsi="Courier New" w:cs="Courier New"/>
-        </w:rPr>
-        <w:t xml:space="preserve"> – 1, 0} + Rank</w:t>
+        <w:t>SGA – 1, 0} + Rank</w:t>
       </w:r>
     </w:p>
     <w:p>
@@ -1387,23 +1371,13 @@
                 <w:lang w:val="en"/>
               </w:rPr>
             </w:pPr>
-            <w:proofErr w:type="spellStart"/>
             <w:r>
               <w:rPr>
                 <w:b/>
                 <w:bCs/>
                 <w:lang w:val="en"/>
               </w:rPr>
-              <w:t>Chal</w:t>
-            </w:r>
-            <w:proofErr w:type="spellEnd"/>
-            <w:r>
-              <w:rPr>
-                <w:b/>
-                <w:bCs/>
-                <w:lang w:val="en"/>
-              </w:rPr>
-              <w:t>.</w:t>
+              <w:t>Chal.</w:t>
             </w:r>
           </w:p>
         </w:tc>
@@ -4490,21 +4464,6 @@
     </w:p>
     <w:p>
       <w:pPr>
-        <w:rPr>
-          <w:color w:val="FF0000"/>
-          <w:lang w:val="en"/>
-        </w:rPr>
-      </w:pPr>
-      <w:r>
-        <w:rPr>
-          <w:color w:val="FF0000"/>
-          <w:lang w:val="en"/>
-        </w:rPr>
-        <w:t>&lt;Examples?&gt;</w:t>
-      </w:r>
-    </w:p>
-    <w:p>
-      <w:pPr>
         <w:pStyle w:val="Title"/>
         <w:rPr>
           <w:lang w:val="en"/>
@@ -4535,7 +4494,21 @@
         <w:rPr>
           <w:lang w:val="en"/>
         </w:rPr>
-        <w:t>In this section we’ll go over some mechanics that supplement and enhance the fundamental Skill Test mechanic. That’s not to say that these rules are optional – in fact, you’ll find the game quite unplayable without them.</w:t>
+        <w:t xml:space="preserve">In this section </w:t>
+      </w:r>
+      <w:proofErr w:type="gramStart"/>
+      <w:r>
+        <w:rPr>
+          <w:lang w:val="en"/>
+        </w:rPr>
+        <w:t>we’ll</w:t>
+      </w:r>
+      <w:proofErr w:type="gramEnd"/>
+      <w:r>
+        <w:rPr>
+          <w:lang w:val="en"/>
+        </w:rPr>
+        <w:t xml:space="preserve"> go over some mechanics that supplement and enhance the fundamental Skill Test mechanic. That’s not to say that these rules are optional – in fact, you’ll find the game quite unplayable without them.</w:t>
       </w:r>
     </w:p>
     <w:p>
@@ -4686,6 +4659,33 @@
     </w:p>
     <w:p>
       <w:pPr>
+        <w:rPr>
+          <w:lang w:val="en"/>
+        </w:rPr>
+      </w:pPr>
+      <w:r>
+        <w:rPr>
+          <w:lang w:val="en"/>
+        </w:rPr>
+        <w:br w:type="column"/>
+      </w:r>
+      <w:r>
+        <w:rPr>
+          <w:color w:val="FF0000"/>
+          <w:lang w:val="en"/>
+        </w:rPr>
+        <w:t>&lt;Multiple detailed examples&gt;</w:t>
+      </w:r>
+    </w:p>
+    <w:p>
+      <w:pPr>
+        <w:rPr>
+          <w:lang w:val="en"/>
+        </w:rPr>
+      </w:pPr>
+    </w:p>
+    <w:p>
+      <w:pPr>
         <w:pStyle w:val="Subtitle"/>
         <w:rPr>
           <w:lang w:val="en"/>
@@ -4701,6 +4701,7 @@
         <w:rPr>
           <w:lang w:val="en"/>
         </w:rPr>
+        <w:lastRenderedPageBreak/>
         <w:t>Focus:</w:t>
       </w:r>
     </w:p>
@@ -4739,7 +4740,49 @@
           <w:rFonts w:cs="Book Antiqua"/>
           <w:lang w:val="en"/>
         </w:rPr>
-        <w:t xml:space="preserve">By default, a character’s Focus score is equal to their EQU + 3. As you will see in the chapter on </w:t>
+        <w:t xml:space="preserve">By default, a character’s Focus score is equal to their </w:t>
+      </w:r>
+      <w:r>
+        <w:rPr>
+          <w:rFonts w:cs="Book Antiqua"/>
+          <w:lang w:val="en"/>
+        </w:rPr>
+        <w:t>m</w:t>
+      </w:r>
+      <w:r>
+        <w:rPr>
+          <w:rFonts w:cs="Book Antiqua"/>
+          <w:lang w:val="en"/>
+        </w:rPr>
+        <w:t>EQU</w:t>
+      </w:r>
+      <w:r>
+        <w:rPr>
+          <w:rFonts w:cs="Book Antiqua"/>
+          <w:lang w:val="en"/>
+        </w:rPr>
+        <w:t xml:space="preserve"> + mCUN</w:t>
+      </w:r>
+      <w:r>
+        <w:rPr>
+          <w:rFonts w:cs="Book Antiqua"/>
+          <w:lang w:val="en"/>
+        </w:rPr>
+        <w:t xml:space="preserve"> + </w:t>
+      </w:r>
+      <w:r>
+        <w:rPr>
+          <w:rFonts w:cs="Book Antiqua"/>
+          <w:lang w:val="en"/>
+        </w:rPr>
+        <w:t>2</w:t>
+      </w:r>
+      <w:r>
+        <w:rPr>
+          <w:rFonts w:cs="Book Antiqua"/>
+          <w:lang w:val="en"/>
+        </w:rPr>
+        <w:t xml:space="preserve">. As you will see in the chapter on </w:t>
       </w:r>
       <w:r>
         <w:rPr>
@@ -4902,11 +4945,10 @@
           <w:noProof/>
           <w:lang w:val="en"/>
         </w:rPr>
-        <w:lastRenderedPageBreak/>
         <mc:AlternateContent>
           <mc:Choice Requires="wps">
             <w:drawing>
-              <wp:anchor distT="45720" distB="45720" distL="114300" distR="114300" simplePos="0" relativeHeight="251661824" behindDoc="1" locked="0" layoutInCell="1" allowOverlap="1" wp14:anchorId="7C811FCC" wp14:editId="37AFA131">
+              <wp:anchor distT="45720" distB="45720" distL="114300" distR="114300" simplePos="0" relativeHeight="251661824" behindDoc="1" locked="0" layoutInCell="1" allowOverlap="1" wp14:anchorId="7C811FCC" wp14:editId="11CDE144">
                 <wp:simplePos x="0" y="0"/>
                 <wp:positionH relativeFrom="column">
                   <wp:posOffset>4169</wp:posOffset>
@@ -4967,21 +5009,7 @@
                               <w:rPr>
                                 <w:lang w:val="en"/>
                               </w:rPr>
-                              <w:t>The Rule of the Ellipse (</w:t>
-                            </w:r>
-                            <w:proofErr w:type="spellStart"/>
-                            <w:r>
-                              <w:rPr>
-                                <w:lang w:val="en"/>
-                              </w:rPr>
-                              <w:t>RotE</w:t>
-                            </w:r>
-                            <w:proofErr w:type="spellEnd"/>
-                            <w:r>
-                              <w:rPr>
-                                <w:lang w:val="en"/>
-                              </w:rPr>
-                              <w:t>):</w:t>
+                              <w:t>The Rule of the Ellipse (RotE):</w:t>
                             </w:r>
                           </w:p>
                           <w:p>
@@ -5206,21 +5234,7 @@
                         <w:rPr>
                           <w:lang w:val="en"/>
                         </w:rPr>
-                        <w:t>The Rule of the Ellipse (</w:t>
-                      </w:r>
-                      <w:proofErr w:type="spellStart"/>
-                      <w:r>
-                        <w:rPr>
-                          <w:lang w:val="en"/>
-                        </w:rPr>
-                        <w:t>RotE</w:t>
-                      </w:r>
-                      <w:proofErr w:type="spellEnd"/>
-                      <w:r>
-                        <w:rPr>
-                          <w:lang w:val="en"/>
-                        </w:rPr>
-                        <w:t>):</w:t>
+                        <w:t>The Rule of the Ellipse (RotE):</w:t>
                       </w:r>
                     </w:p>
                     <w:p>
@@ -5545,23 +5559,7 @@
           <w:color w:val="FF0000"/>
           <w:lang w:val="en"/>
         </w:rPr>
-        <w:t xml:space="preserve">&lt;More examples, also with CM and </w:t>
-      </w:r>
-      <w:proofErr w:type="spellStart"/>
-      <w:r>
-        <w:rPr>
-          <w:color w:val="FF0000"/>
-          <w:lang w:val="en"/>
-        </w:rPr>
-        <w:t>RotE</w:t>
-      </w:r>
-      <w:proofErr w:type="spellEnd"/>
-      <w:r>
-        <w:rPr>
-          <w:color w:val="FF0000"/>
-          <w:lang w:val="en"/>
-        </w:rPr>
-        <w:t xml:space="preserve"> combined&gt;</w:t>
+        <w:t>&lt;More examples, also with CM and RotE combined&gt;</w:t>
       </w:r>
     </w:p>
     <w:p>
@@ -5596,6 +5594,7 @@
         <w:rPr>
           <w:lang w:val="en"/>
         </w:rPr>
+        <w:lastRenderedPageBreak/>
         <w:t>Attribute Tests:</w:t>
       </w:r>
     </w:p>
@@ -5746,25 +5745,7 @@
         <w:rPr>
           <w:lang w:val="en"/>
         </w:rPr>
-        <w:t xml:space="preserve">A natural roll of 1 </w:t>
-      </w:r>
-      <w:r>
-        <w:rPr>
-          <w:lang w:val="en"/>
-        </w:rPr>
-        <w:t>is always successful</w:t>
-      </w:r>
-      <w:r>
-        <w:rPr>
-          <w:lang w:val="en"/>
-        </w:rPr>
-        <w:t xml:space="preserve">, and a natural roll of 12 </w:t>
-      </w:r>
-      <w:r>
-        <w:rPr>
-          <w:lang w:val="en"/>
-        </w:rPr>
-        <w:t>always fails.</w:t>
+        <w:t>A natural roll of 1 is always successful, and a natural roll of 12 always fails.</w:t>
       </w:r>
     </w:p>
     <w:p>
@@ -5792,31 +5773,7 @@
         <w:rPr>
           <w:lang w:val="en"/>
         </w:rPr>
-        <w:t>Effort is a mechanic that represents characters pushing themselves</w:t>
-      </w:r>
-      <w:r>
-        <w:rPr>
-          <w:lang w:val="en"/>
-        </w:rPr>
-        <w:t xml:space="preserve"> (to the limit)</w:t>
-      </w:r>
-      <w:r>
-        <w:rPr>
-          <w:lang w:val="en"/>
-        </w:rPr>
-        <w:t xml:space="preserve"> in order to</w:t>
-      </w:r>
-      <w:r>
-        <w:rPr>
-          <w:lang w:val="en"/>
-        </w:rPr>
-        <w:t xml:space="preserve"> pass an</w:t>
-      </w:r>
-      <w:r>
-        <w:rPr>
-          <w:lang w:val="en"/>
-        </w:rPr>
-        <w:t xml:space="preserve"> important test, at the risk of becoming stressed out or exhausted if they do it too often. </w:t>
+        <w:t xml:space="preserve">Effort is a mechanic that represents characters pushing themselves (to the limit) in order to pass an important test, at the risk of becoming stressed out or exhausted if they do it too often. </w:t>
       </w:r>
     </w:p>
     <w:p>
@@ -5924,36 +5881,136 @@
         <w:rPr>
           <w:lang w:val="en"/>
         </w:rPr>
-        <w:lastRenderedPageBreak/>
         <w:t>Skill Synergies:</w:t>
       </w:r>
     </w:p>
     <w:p>
       <w:pPr>
         <w:jc w:val="both"/>
-        <w:rPr>
-          <w:lang w:val="en"/>
-        </w:rPr>
-      </w:pPr>
-      <w:r>
-        <w:rPr>
-          <w:lang w:val="en"/>
-        </w:rPr>
-        <w:t>Sometimes it may happen that, although a single Skill is clearly the best fit for the current situation, you can find connections to other Skills as well.</w:t>
-      </w:r>
-    </w:p>
-    <w:p>
-      <w:pPr>
-        <w:jc w:val="both"/>
-        <w:rPr>
-          <w:lang w:val="en"/>
-        </w:rPr>
-      </w:pPr>
-      <w:r>
-        <w:rPr>
-          <w:lang w:val="en"/>
-        </w:rPr>
-        <w:t>For example, you’re looking for clues in the house of a missing man. That’s obviously Investigate. But, if your character has a keen eye, proposing the use of Perception would make sense. The Synergy mechanic looks to cover those cases.</w:t>
+      </w:pPr>
+      <w:proofErr w:type="gramStart"/>
+      <w:r>
+        <w:t>Let’s</w:t>
+      </w:r>
+      <w:proofErr w:type="gramEnd"/>
+      <w:r>
+        <w:t xml:space="preserve"> say that a situation has come up that calls for a Skill Test. The GM has determined the most appropriate Skill for the situation, but the rolling player notices that his character has other Skills that are currently applicable.</w:t>
+      </w:r>
+    </w:p>
+    <w:p>
+      <w:pPr>
+        <w:jc w:val="both"/>
+        <w:rPr>
+          <w:lang w:val="en"/>
+        </w:rPr>
+      </w:pPr>
+      <w:r>
+        <w:rPr>
+          <w:lang w:val="en"/>
+        </w:rPr>
+        <w:t xml:space="preserve">For example, looking for clues in the house of a missing man. </w:t>
+      </w:r>
+      <w:proofErr w:type="gramStart"/>
+      <w:r>
+        <w:rPr>
+          <w:lang w:val="en"/>
+        </w:rPr>
+        <w:t>That’s</w:t>
+      </w:r>
+      <w:proofErr w:type="gramEnd"/>
+      <w:r>
+        <w:rPr>
+          <w:lang w:val="en"/>
+        </w:rPr>
+        <w:t xml:space="preserve"> obviously Investigate. But, if </w:t>
+      </w:r>
+      <w:r>
+        <w:rPr>
+          <w:lang w:val="en"/>
+        </w:rPr>
+        <w:t>the searching</w:t>
+      </w:r>
+      <w:r>
+        <w:rPr>
+          <w:lang w:val="en"/>
+        </w:rPr>
+        <w:t xml:space="preserve"> character has a keen eye, proposing the use of Perception would make sense. The Synergy mechanic aims to cover those cases.</w:t>
+      </w:r>
+    </w:p>
+    <w:p>
+      <w:pPr>
+        <w:jc w:val="both"/>
+        <w:rPr>
+          <w:lang w:val="en"/>
+        </w:rPr>
+      </w:pPr>
+      <w:r>
+        <w:t xml:space="preserve">Before rolling any dice, the testing player may ask to Synergize with one or more other Skills. </w:t>
+      </w:r>
+      <w:r>
+        <w:rPr>
+          <w:lang w:val="en"/>
+        </w:rPr>
+        <w:t>He must clearly and concisely explain</w:t>
+      </w:r>
+      <w:r>
+        <w:rPr>
+          <w:lang w:val="en"/>
+        </w:rPr>
+        <w:t xml:space="preserve"> how they are relevant and helpful to his cause.</w:t>
+      </w:r>
+      <w:r>
+        <w:rPr>
+          <w:lang w:val="en"/>
+        </w:rPr>
+        <w:t xml:space="preserve"> </w:t>
+      </w:r>
+      <w:r>
+        <w:rPr>
+          <w:lang w:val="en"/>
+        </w:rPr>
+        <w:t>If the GM agrees that the proposition is sound, the player rolls the test with a temporary +1 bonus to Skill Exponent</w:t>
+      </w:r>
+      <w:r>
+        <w:rPr>
+          <w:lang w:val="en"/>
+        </w:rPr>
+        <w:t xml:space="preserve"> per Skill Synergized with</w:t>
+      </w:r>
+      <w:r>
+        <w:rPr>
+          <w:lang w:val="en"/>
+        </w:rPr>
+        <w:t xml:space="preserve"> (+2 if th</w:t>
+      </w:r>
+      <w:r>
+        <w:rPr>
+          <w:lang w:val="en"/>
+        </w:rPr>
+        <w:t xml:space="preserve">at Skill </w:t>
+      </w:r>
+      <w:r>
+        <w:rPr>
+          <w:lang w:val="en"/>
+        </w:rPr>
+        <w:t>is at Rank 7 or higher)</w:t>
+      </w:r>
+      <w:r>
+        <w:rPr>
+          <w:lang w:val="en"/>
+        </w:rPr>
+        <w:t>.</w:t>
+      </w:r>
+    </w:p>
+    <w:p>
+      <w:pPr>
+        <w:jc w:val="both"/>
+      </w:pPr>
+      <w:r>
+        <w:rPr>
+          <w:lang w:val="en"/>
+        </w:rPr>
+        <w:t>If possible, the GM should take regard of all used Skills when describing the results of the test.</w:t>
       </w:r>
     </w:p>
     <w:p>
@@ -5966,85 +6023,100 @@
       </w:pPr>
       <w:r>
         <w:rPr>
+          <w:lang w:val="en"/>
+        </w:rPr>
+        <w:t>Synergizing with a</w:t>
+      </w:r>
+      <w:r>
+        <w:rPr>
+          <w:lang w:val="en"/>
+        </w:rPr>
+        <w:t xml:space="preserve"> single</w:t>
+      </w:r>
+      <w:r>
+        <w:rPr>
+          <w:lang w:val="en"/>
+        </w:rPr>
+        <w:t xml:space="preserve"> Skill costs 1 Focus point, </w:t>
+      </w:r>
+      <w:r>
+        <w:rPr>
+          <w:lang w:val="en"/>
+        </w:rPr>
+        <w:t>regardless of how high a bonus is gained</w:t>
+      </w:r>
+      <w:r>
+        <w:rPr>
+          <w:lang w:val="en"/>
+        </w:rPr>
+        <w:t>. Players can Synergize with multiple Skills if they have the Focus to spend.</w:t>
+      </w:r>
+    </w:p>
+    <w:p>
+      <w:pPr>
+        <w:jc w:val="both"/>
+        <w:rPr>
+          <w:lang w:val="en"/>
+        </w:rPr>
+      </w:pPr>
+      <w:r>
+        <w:rPr>
+          <w:lang w:val="en"/>
+        </w:rPr>
+        <w:t>There are no hard rules as to which Skills can be Synergized with in which situation. It’s up to the players to get creative, and up to the GM to arbitrate it.</w:t>
+      </w:r>
+    </w:p>
+    <w:p>
+      <w:pPr>
+        <w:pStyle w:val="Subtitle"/>
+        <w:rPr>
+          <w:lang w:val="en"/>
+        </w:rPr>
+      </w:pPr>
+      <w:r>
+        <w:rPr>
+          <w:lang w:val="en"/>
+        </w:rPr>
+        <w:t>Aid:</w:t>
+      </w:r>
+    </w:p>
+    <w:p>
+      <w:pPr>
+        <w:jc w:val="both"/>
+        <w:rPr>
           <w:color w:val="FF0000"/>
           <w:lang w:val="en"/>
         </w:rPr>
-        <w:t>Before rolling any dice for a Skill Test, a player may seek to add more dice based on Skill Synergies. He must clearly and concisely explain why another Skill is relevant and how he’s using it. If the GM agrees that the proposition is sound, the player gets 1 Extra Die to roll for the test (2 if the Skill used for Synergy effect is at Rank 7 or higher). If possible, the GM should include Synergies when describing the results of the Skill Test.</w:t>
-      </w:r>
-    </w:p>
-    <w:p>
-      <w:pPr>
-        <w:jc w:val="both"/>
+      </w:pPr>
+      <w:r>
         <w:rPr>
           <w:color w:val="FF0000"/>
           <w:lang w:val="en"/>
         </w:rPr>
-      </w:pPr>
-      <w:r>
+        <w:t xml:space="preserve">Another character first rolls the same test (half DC); if successful, +2 Skill Exponent to main tester </w:t>
+      </w:r>
+    </w:p>
+    <w:p>
+      <w:pPr>
+        <w:jc w:val="both"/>
         <w:rPr>
           <w:color w:val="FF0000"/>
           <w:lang w:val="en"/>
         </w:rPr>
-        <w:t>Synergizing with a Skill costs 1 Focus point, no matter if 1 or 2 dice are added to the roll. Players can Synergize with multiple Skills if they have the Focus to spend.</w:t>
-      </w:r>
-    </w:p>
-    <w:p>
-      <w:pPr>
-        <w:jc w:val="both"/>
+      </w:pPr>
+      <w:r>
         <w:rPr>
           <w:color w:val="FF0000"/>
           <w:lang w:val="en"/>
         </w:rPr>
-      </w:pPr>
+        <w:t>+4 if they beat the whole DC</w:t>
+      </w:r>
       <w:r>
         <w:rPr>
           <w:color w:val="FF0000"/>
           <w:lang w:val="en"/>
         </w:rPr>
-        <w:t>&lt;+1 / +2 to Skill Exponent instead&gt;</w:t>
-      </w:r>
-    </w:p>
-    <w:p>
-      <w:pPr>
-        <w:jc w:val="both"/>
-        <w:rPr>
-          <w:lang w:val="en"/>
-        </w:rPr>
-      </w:pPr>
-      <w:r>
-        <w:rPr>
-          <w:lang w:val="en"/>
-        </w:rPr>
-        <w:t>There are no hard rules as to which Skills can be Synergized with in which situation. It’s up to the players to get creative, and up to the GM to arbitrate it.</w:t>
-      </w:r>
-    </w:p>
-    <w:p>
-      <w:pPr>
-        <w:pStyle w:val="Subtitle"/>
-        <w:rPr>
-          <w:lang w:val="en"/>
-        </w:rPr>
-      </w:pPr>
-      <w:r>
-        <w:rPr>
-          <w:lang w:val="en"/>
-        </w:rPr>
-        <w:t>Aid:</w:t>
-      </w:r>
-    </w:p>
-    <w:p>
-      <w:pPr>
-        <w:rPr>
-          <w:color w:val="FF0000"/>
-          <w:lang w:val="en"/>
-        </w:rPr>
-      </w:pPr>
-      <w:r>
-        <w:rPr>
-          <w:color w:val="FF0000"/>
-          <w:lang w:val="en"/>
-        </w:rPr>
-        <w:t>&lt;Placeholder&gt;</w:t>
+        <w:t>? Or make this a perk?</w:t>
       </w:r>
     </w:p>
     <w:p>
@@ -6054,12 +6126,6 @@
           <w:lang w:val="en"/>
         </w:rPr>
       </w:pPr>
-      <w:r>
-        <w:rPr>
-          <w:lang w:val="en"/>
-        </w:rPr>
-        <w:br w:type="column"/>
-      </w:r>
       <w:r>
         <w:rPr>
           <w:lang w:val="en"/>
@@ -7486,21 +7552,7 @@
         <w:rPr>
           <w:lang w:val="en-US"/>
         </w:rPr>
-        <w:t xml:space="preserve">If only 1 of the competing characters has a Trait or Perk which allows them to break the tie in their </w:t>
-      </w:r>
-      <w:proofErr w:type="spellStart"/>
-      <w:r>
-        <w:rPr>
-          <w:lang w:val="en-US"/>
-        </w:rPr>
-        <w:t>favour</w:t>
-      </w:r>
-      <w:proofErr w:type="spellEnd"/>
-      <w:r>
-        <w:rPr>
-          <w:lang w:val="en-US"/>
-        </w:rPr>
-        <w:t>, then they win.</w:t>
+        <w:t>If only 1 of the competing characters has a Trait or Perk which allows them to break the tie in their favour, then they win.</w:t>
       </w:r>
     </w:p>
     <w:p>
@@ -7867,8 +7919,6 @@
       <w:r>
         <w:t>, Part II:</w:t>
       </w:r>
-      <w:bookmarkStart w:id="0" w:name="_GoBack"/>
-      <w:bookmarkEnd w:id="0"/>
     </w:p>
     <w:p>
       <w:pPr>
@@ -8081,700 +8131,6 @@
         <w:t>&lt;Placeholder&gt;</w:t>
       </w:r>
     </w:p>
-    <w:p>
-      <w:pPr>
-        <w:pStyle w:val="Title"/>
-        <w:rPr>
-          <w:lang w:val="en"/>
-        </w:rPr>
-      </w:pPr>
-      <w:r>
-        <w:rPr>
-          <w:color w:val="FF0000"/>
-        </w:rPr>
-        <w:br w:type="column"/>
-      </w:r>
-      <w:r>
-        <w:rPr>
-          <w:color w:val="FF0000"/>
-        </w:rPr>
-        <w:lastRenderedPageBreak/>
-        <w:t>OLD STUFF</w:t>
-      </w:r>
-    </w:p>
-    <w:p>
-      <w:pPr>
-        <w:jc w:val="both"/>
-        <w:rPr>
-          <w:lang w:val="en"/>
-        </w:rPr>
-      </w:pPr>
-      <w:r>
-        <w:rPr>
-          <w:lang w:val="en"/>
-        </w:rPr>
-        <w:t xml:space="preserve">Fundamentally, the Skill Test mechanic comes down to the following: Roll a number of 12-sided dice, count successes on them, and compare the total number of generated successes to the DC* - a number used to denote the difficulty of the task being attempted. </w:t>
-      </w:r>
-      <w:r>
-        <w:rPr>
-          <w:lang w:val="en"/>
-        </w:rPr>
-        <w:t xml:space="preserve">To pass </w:t>
-      </w:r>
-      <w:r>
-        <w:rPr>
-          <w:lang w:val="en"/>
-        </w:rPr>
-        <w:t>the test</w:t>
-      </w:r>
-      <w:r>
-        <w:rPr>
-          <w:lang w:val="en"/>
-        </w:rPr>
-        <w:t xml:space="preserve"> and make progress towards their goal, </w:t>
-      </w:r>
-      <w:r>
-        <w:rPr>
-          <w:lang w:val="en"/>
-        </w:rPr>
-        <w:t>the testing</w:t>
-      </w:r>
-      <w:r>
-        <w:rPr>
-          <w:lang w:val="en"/>
-        </w:rPr>
-        <w:t xml:space="preserve"> character</w:t>
-      </w:r>
-      <w:r>
-        <w:rPr>
-          <w:lang w:val="en"/>
-        </w:rPr>
-        <w:t xml:space="preserve"> m</w:t>
-      </w:r>
-      <w:r>
-        <w:rPr>
-          <w:lang w:val="en"/>
-        </w:rPr>
-        <w:t>ust generate enough successes</w:t>
-      </w:r>
-      <w:r>
-        <w:rPr>
-          <w:lang w:val="en"/>
-        </w:rPr>
-        <w:t xml:space="preserve"> </w:t>
-      </w:r>
-      <w:r>
-        <w:rPr>
-          <w:lang w:val="en"/>
-        </w:rPr>
-        <w:t xml:space="preserve">to </w:t>
-      </w:r>
-      <w:r>
-        <w:rPr>
-          <w:lang w:val="en"/>
-        </w:rPr>
-        <w:t>meet</w:t>
-      </w:r>
-      <w:r>
-        <w:rPr>
-          <w:lang w:val="en"/>
-        </w:rPr>
-        <w:t xml:space="preserve"> or surpass the DC</w:t>
-      </w:r>
-      <w:r>
-        <w:rPr>
-          <w:lang w:val="en"/>
-        </w:rPr>
-        <w:t xml:space="preserve"> value.</w:t>
-      </w:r>
-    </w:p>
-    <w:p>
-      <w:pPr>
-        <w:jc w:val="both"/>
-      </w:pPr>
-      <w:r>
-        <w:t>*</w:t>
-      </w:r>
-      <w:r>
-        <w:rPr>
-          <w:b/>
-        </w:rPr>
-        <w:t>Note:</w:t>
-      </w:r>
-      <w:r>
-        <w:t xml:space="preserve"> “DC” is abbreviated from Difficulty Class. This name is vestigial from some now quite old games, but it was kept because it rings nice and familiar.</w:t>
-      </w:r>
-    </w:p>
-    <w:p>
-      <w:pPr>
-        <w:jc w:val="both"/>
-      </w:pPr>
-      <w:r>
-        <w:t>The following text is dedicated to explaining exactly how many dice to roll, what constitutes a success, how to determine the DC, and what other mechanics exist within the game that can affect Skill Tests.</w:t>
-      </w:r>
-    </w:p>
-    <w:p>
-      <w:pPr>
-        <w:pStyle w:val="Subtitle"/>
-      </w:pPr>
-      <w:r>
-        <w:t>Skill Test Variables:</w:t>
-      </w:r>
-    </w:p>
-    <w:p>
-      <w:pPr>
-        <w:spacing w:after="80"/>
-        <w:jc w:val="both"/>
-      </w:pPr>
-      <w:r>
-        <w:t>There are a few important values which will vary from test to test. Each test is defined in terms of those values, so it’s important to know what each one of them represents and how it affects the test. Those values are:</w:t>
-      </w:r>
-    </w:p>
-    <w:p>
-      <w:pPr>
-        <w:pStyle w:val="ListParagraph"/>
-        <w:numPr>
-          <w:ilvl w:val="0"/>
-          <w:numId w:val="6"/>
-        </w:numPr>
-        <w:spacing w:after="40"/>
-        <w:ind w:left="426" w:hanging="284"/>
-        <w:contextualSpacing w:val="0"/>
-        <w:jc w:val="both"/>
-      </w:pPr>
-      <w:r>
-        <w:t>Skill Exponent</w:t>
-      </w:r>
-    </w:p>
-    <w:p>
-      <w:pPr>
-        <w:pStyle w:val="ListParagraph"/>
-        <w:numPr>
-          <w:ilvl w:val="0"/>
-          <w:numId w:val="3"/>
-        </w:numPr>
-        <w:spacing w:after="40"/>
-        <w:ind w:left="426" w:hanging="284"/>
-        <w:contextualSpacing w:val="0"/>
-      </w:pPr>
-      <w:r>
-        <w:t>Keep Value</w:t>
-      </w:r>
-    </w:p>
-    <w:p>
-      <w:pPr>
-        <w:pStyle w:val="ListParagraph"/>
-        <w:numPr>
-          <w:ilvl w:val="0"/>
-          <w:numId w:val="3"/>
-        </w:numPr>
-        <w:spacing w:after="40"/>
-        <w:ind w:left="426" w:hanging="284"/>
-        <w:contextualSpacing w:val="0"/>
-      </w:pPr>
-      <w:r>
-        <w:t>Circumstance Modifier (CM)</w:t>
-      </w:r>
-    </w:p>
-    <w:p>
-      <w:pPr>
-        <w:pStyle w:val="ListParagraph"/>
-        <w:numPr>
-          <w:ilvl w:val="0"/>
-          <w:numId w:val="3"/>
-        </w:numPr>
-        <w:spacing w:after="80"/>
-        <w:ind w:left="426" w:hanging="284"/>
-        <w:contextualSpacing w:val="0"/>
-      </w:pPr>
-      <w:r>
-        <w:t>Effort Level</w:t>
-      </w:r>
-    </w:p>
-    <w:p>
-      <w:pPr>
-        <w:jc w:val="both"/>
-      </w:pPr>
-      <w:r>
-        <w:t>There’s also the DC, as mentioned before.</w:t>
-      </w:r>
-    </w:p>
-    <w:p>
-      <w:pPr>
-        <w:pStyle w:val="Subtitle"/>
-      </w:pPr>
-      <w:r>
-        <w:t>Skill Exponent:</w:t>
-      </w:r>
-    </w:p>
-    <w:p>
-      <w:pPr>
-        <w:jc w:val="both"/>
-      </w:pPr>
-      <w:r>
-        <w:t>This value represents the testing character’s overall potential with the Skill being tested. As his Skill Exponent grows, he’ll be able to pass Skill Tests with increasingly higher DC values, but he’ll also pass tests with lower DCs more consistently.</w:t>
-      </w:r>
-    </w:p>
-    <w:p>
-      <w:pPr>
-        <w:jc w:val="both"/>
-      </w:pPr>
-      <w:r>
-        <w:t>By default, we get the Skill Exponent by adding together the modifier of the Skill’s PGA and the Skill’s Rank. If the modifier of the Skill’s SGA is at least +2, also add that modifier lowered by 1.</w:t>
-      </w:r>
-    </w:p>
-    <w:p>
-      <w:pPr>
-        <w:spacing w:after="80"/>
-      </w:pPr>
-      <w:r>
-        <w:t>So, for short:</w:t>
-      </w:r>
-    </w:p>
-    <w:p>
-      <w:pPr>
-        <w:jc w:val="center"/>
-        <w:rPr>
-          <w:rFonts w:ascii="Courier New" w:hAnsi="Courier New" w:cs="Courier New"/>
-        </w:rPr>
-      </w:pPr>
-      <w:r>
-        <w:rPr>
-          <w:rFonts w:ascii="Courier New" w:hAnsi="Courier New" w:cs="Courier New"/>
-        </w:rPr>
-        <w:t xml:space="preserve">PGA + </w:t>
-      </w:r>
-      <w:proofErr w:type="gramStart"/>
-      <w:r>
-        <w:rPr>
-          <w:rFonts w:ascii="Courier New" w:hAnsi="Courier New" w:cs="Courier New"/>
-        </w:rPr>
-        <w:t>Max{</w:t>
-      </w:r>
-      <w:proofErr w:type="gramEnd"/>
-      <w:r>
-        <w:rPr>
-          <w:rFonts w:ascii="Courier New" w:hAnsi="Courier New" w:cs="Courier New"/>
-        </w:rPr>
-        <w:t>SGA – 1, 0} + Rank</w:t>
-      </w:r>
-    </w:p>
-    <w:p>
-      <w:pPr>
-        <w:jc w:val="both"/>
-      </w:pPr>
-      <w:r>
-        <w:t xml:space="preserve">The Skill Exponent can sometimes be modified through other mechanics, most notably Skill </w:t>
-      </w:r>
-      <w:r>
-        <w:t>Synergies and Skill Specializations, both of which are described later in this chapter.</w:t>
-      </w:r>
-    </w:p>
-    <w:p>
-      <w:pPr>
-        <w:pStyle w:val="Subtitle"/>
-      </w:pPr>
-      <w:r>
-        <w:t>Keep Value:</w:t>
-      </w:r>
-    </w:p>
-    <w:p>
-      <w:pPr>
-        <w:jc w:val="both"/>
-      </w:pPr>
-      <w:r>
-        <w:t>The Keep Value is the base number of dice to roll for the test, and also the number of dice the player is allowed to keep after rolling (every dice that is not kept is discarded along with any successes that it may have).</w:t>
-      </w:r>
-    </w:p>
-    <w:p>
-      <w:pPr>
-        <w:jc w:val="both"/>
-      </w:pPr>
-      <w:r>
-        <w:t>By default, the Keep Value for every test is 3. Most often, players will want to use The Rule of the Ellipse (described later in this chapter) to bring it up to 4 or 5. Other than that, it will rarely change.</w:t>
-      </w:r>
-    </w:p>
-    <w:p>
-      <w:pPr>
-        <w:pStyle w:val="Subtitle"/>
-      </w:pPr>
-      <w:r>
-        <w:t>Circumstance Modifier:</w:t>
-      </w:r>
-    </w:p>
-    <w:p>
-      <w:pPr>
-        <w:jc w:val="both"/>
-      </w:pPr>
-      <w:r>
-        <w:t>This number represents current (often temporary) conditions that make the task at hand easier or more difficult. Determining it will be explained later, but for now keep in mind that it ranges from -3 to 3 and that the higher, the better. Most commonly, though, it will be at 0 (neutral).</w:t>
-      </w:r>
-    </w:p>
-    <w:p>
-      <w:pPr>
-        <w:pStyle w:val="Subtitle"/>
-      </w:pPr>
-      <w:r>
-        <w:t>Effort Level:</w:t>
-      </w:r>
-    </w:p>
-    <w:p>
-      <w:pPr>
-        <w:jc w:val="both"/>
-        <w:rPr>
-          <w:lang w:val="en"/>
-        </w:rPr>
-      </w:pPr>
-      <w:r>
-        <w:rPr>
-          <w:lang w:val="en"/>
-        </w:rPr>
-        <w:t xml:space="preserve">Effort is a mechanic that represents characters pushing themselves in order to bolster their chances of passing an important test, at the risk of becoming stressed out or exhausted if they do it too often. </w:t>
-      </w:r>
-    </w:p>
-    <w:p>
-      <w:pPr>
-        <w:jc w:val="both"/>
-        <w:rPr>
-          <w:lang w:val="en-US"/>
-        </w:rPr>
-      </w:pPr>
-      <w:r>
-        <w:rPr>
-          <w:lang w:val="en"/>
-        </w:rPr>
-        <w:t xml:space="preserve">Specifics of Effort </w:t>
-      </w:r>
-      <w:r>
-        <w:rPr>
-          <w:lang w:val="en-US"/>
-        </w:rPr>
-        <w:t>will be explained later as well, in the “Complementary Mechanics” section, but for now note that Effort Level ranges from 0 (business as usual) to 5 (give it all you’ve got).</w:t>
-      </w:r>
-    </w:p>
-    <w:p>
-      <w:pPr>
-        <w:jc w:val="both"/>
-        <w:rPr>
-          <w:color w:val="FF0000"/>
-          <w:lang w:val="sr-Cyrl-RS"/>
-        </w:rPr>
-      </w:pPr>
-      <w:r>
-        <w:rPr>
-          <w:color w:val="FF0000"/>
-          <w:lang w:val="en-US"/>
-        </w:rPr>
-        <w:t>&lt;Examples here&gt;</w:t>
-      </w:r>
-    </w:p>
-    <w:p>
-      <w:pPr>
-        <w:pStyle w:val="Subtitle"/>
-        <w:rPr>
-          <w:lang w:val="en-US"/>
-        </w:rPr>
-      </w:pPr>
-      <w:r>
-        <w:rPr>
-          <w:lang w:val="en-US"/>
-        </w:rPr>
-        <w:br w:type="column"/>
-      </w:r>
-      <w:r>
-        <w:rPr>
-          <w:lang w:val="en-US"/>
-        </w:rPr>
-        <w:lastRenderedPageBreak/>
-        <w:t>Putting It All Together:</w:t>
-      </w:r>
-    </w:p>
-    <w:p>
-      <w:pPr>
-        <w:spacing w:after="120"/>
-        <w:jc w:val="both"/>
-        <w:rPr>
-          <w:lang w:val="en-US"/>
-        </w:rPr>
-      </w:pPr>
-      <w:r>
-        <w:rPr>
-          <w:lang w:val="en-US"/>
-        </w:rPr>
-        <w:t>To perform a Skill Test, take the following steps:</w:t>
-      </w:r>
-    </w:p>
-    <w:p>
-      <w:pPr>
-        <w:pStyle w:val="ListParagraph"/>
-        <w:numPr>
-          <w:ilvl w:val="0"/>
-          <w:numId w:val="4"/>
-        </w:numPr>
-        <w:spacing w:after="120"/>
-        <w:ind w:left="426" w:hanging="284"/>
-        <w:contextualSpacing w:val="0"/>
-        <w:jc w:val="both"/>
-        <w:rPr>
-          <w:lang w:val="en-US"/>
-        </w:rPr>
-      </w:pPr>
-      <w:r>
-        <w:rPr>
-          <w:b/>
-          <w:bCs/>
-          <w:lang w:val="en-US"/>
-        </w:rPr>
-        <w:t>Build dice pool:</w:t>
-      </w:r>
-      <w:r>
-        <w:rPr>
-          <w:lang w:val="en-US"/>
-        </w:rPr>
-        <w:t xml:space="preserve"> Take a number d12s equal to </w:t>
-      </w:r>
-      <w:r>
-        <w:rPr>
-          <w:lang w:val="en-US"/>
-        </w:rPr>
-        <w:t>the</w:t>
-      </w:r>
-      <w:r>
-        <w:rPr>
-          <w:lang w:val="en-US"/>
-        </w:rPr>
-        <w:t xml:space="preserve"> Keep Value for this test. If rolling with a non-zero Circumstance Modifier value, also </w:t>
-      </w:r>
-      <w:r>
-        <w:rPr>
-          <w:lang w:val="en-US"/>
-        </w:rPr>
-        <w:t>take</w:t>
-      </w:r>
-      <w:r>
-        <w:rPr>
-          <w:lang w:val="en-US"/>
-        </w:rPr>
-        <w:t xml:space="preserve"> a</w:t>
-      </w:r>
-      <w:r>
-        <w:rPr>
-          <w:lang w:val="en-US"/>
-        </w:rPr>
-        <w:t>n</w:t>
-      </w:r>
-      <w:r>
-        <w:rPr>
-          <w:lang w:val="en-US"/>
-        </w:rPr>
-        <w:t xml:space="preserve"> additional die </w:t>
-      </w:r>
-      <w:r>
-        <w:rPr>
-          <w:lang w:val="en-US"/>
-        </w:rPr>
-        <w:t>per point of</w:t>
-      </w:r>
-      <w:r>
-        <w:rPr>
-          <w:lang w:val="en-US"/>
-        </w:rPr>
-        <w:t xml:space="preserve"> CM </w:t>
-      </w:r>
-      <w:r>
-        <w:rPr>
-          <w:lang w:val="en-US"/>
-        </w:rPr>
-        <w:t xml:space="preserve">above or below </w:t>
-      </w:r>
-      <w:r>
-        <w:rPr>
-          <w:lang w:val="en-US"/>
-        </w:rPr>
-        <w:t>zero</w:t>
-      </w:r>
-      <w:r>
-        <w:rPr>
-          <w:lang w:val="en-US"/>
-        </w:rPr>
-        <w:t>.</w:t>
-      </w:r>
-    </w:p>
-    <w:p>
-      <w:pPr>
-        <w:pStyle w:val="ListParagraph"/>
-        <w:numPr>
-          <w:ilvl w:val="0"/>
-          <w:numId w:val="4"/>
-        </w:numPr>
-        <w:spacing w:after="120"/>
-        <w:ind w:left="426" w:hanging="284"/>
-        <w:contextualSpacing w:val="0"/>
-        <w:jc w:val="both"/>
-      </w:pPr>
-      <w:r>
-        <w:rPr>
-          <w:b/>
-          <w:bCs/>
-        </w:rPr>
-        <w:t xml:space="preserve">Roll &amp; </w:t>
-      </w:r>
-      <w:r>
-        <w:rPr>
-          <w:b/>
-          <w:bCs/>
-        </w:rPr>
-        <w:t>k</w:t>
-      </w:r>
-      <w:r>
-        <w:rPr>
-          <w:b/>
-          <w:bCs/>
-        </w:rPr>
-        <w:t>eep:</w:t>
-      </w:r>
-      <w:r>
-        <w:t xml:space="preserve"> </w:t>
-      </w:r>
-      <w:r>
-        <w:t>Roll the dice pool. The player can only keep dice up to his Keep Value for the test and discard the others. With a positive CM value, he discards the dice with lowest numbers, and with a negative CM value, he discards the dice with the highest numbers.</w:t>
-      </w:r>
-    </w:p>
-    <w:p>
-      <w:pPr>
-        <w:pStyle w:val="ListParagraph"/>
-        <w:numPr>
-          <w:ilvl w:val="0"/>
-          <w:numId w:val="4"/>
-        </w:numPr>
-        <w:spacing w:after="120"/>
-        <w:ind w:left="426" w:hanging="284"/>
-        <w:contextualSpacing w:val="0"/>
-        <w:jc w:val="both"/>
-      </w:pPr>
-      <w:r>
-        <w:rPr>
-          <w:b/>
-          <w:bCs/>
-        </w:rPr>
-        <w:t>Resolve Effort:</w:t>
-      </w:r>
-      <w:r>
-        <w:t xml:space="preserve"> For an Effort Level of at least 1, you may select any of the kept dice and turn it so that it shows a number higher by 1 than the previous (up to 12, of course). You may do this up to as many times as your Effort Level, and the same die can be selected multiple times.</w:t>
-      </w:r>
-    </w:p>
-    <w:p>
-      <w:pPr>
-        <w:pStyle w:val="ListParagraph"/>
-        <w:numPr>
-          <w:ilvl w:val="0"/>
-          <w:numId w:val="4"/>
-        </w:numPr>
-        <w:spacing w:after="120"/>
-        <w:ind w:left="426" w:hanging="284"/>
-        <w:contextualSpacing w:val="0"/>
-        <w:jc w:val="both"/>
-        <w:rPr>
-          <w:lang w:val="en-US"/>
-        </w:rPr>
-      </w:pPr>
-      <w:r>
-        <w:rPr>
-          <w:b/>
-          <w:bCs/>
-          <w:lang w:val="en-US"/>
-        </w:rPr>
-        <w:t xml:space="preserve">Count </w:t>
-      </w:r>
-      <w:r>
-        <w:rPr>
-          <w:b/>
-          <w:bCs/>
-          <w:lang w:val="en-US"/>
-        </w:rPr>
-        <w:t>s</w:t>
-      </w:r>
-      <w:r>
-        <w:rPr>
-          <w:b/>
-          <w:bCs/>
-          <w:lang w:val="en-US"/>
-        </w:rPr>
-        <w:t>uccesses:</w:t>
-      </w:r>
-      <w:r>
-        <w:rPr>
-          <w:lang w:val="en-US"/>
-        </w:rPr>
-        <w:t xml:space="preserve"> For each die that was kept, consult the Master Skill Test Table to the right to determine whether it counts as 0, 1, 2 or 3 successes.</w:t>
-      </w:r>
-    </w:p>
-    <w:p>
-      <w:pPr>
-        <w:pStyle w:val="ListParagraph"/>
-        <w:numPr>
-          <w:ilvl w:val="0"/>
-          <w:numId w:val="4"/>
-        </w:numPr>
-        <w:ind w:left="426" w:hanging="284"/>
-        <w:jc w:val="both"/>
-        <w:rPr>
-          <w:lang w:val="en-US"/>
-        </w:rPr>
-      </w:pPr>
-      <w:r>
-        <w:rPr>
-          <w:b/>
-          <w:bCs/>
-          <w:lang w:val="en-US"/>
-        </w:rPr>
-        <w:t>Determine outcome:</w:t>
-      </w:r>
-      <w:r>
-        <w:rPr>
-          <w:lang w:val="en-US"/>
-        </w:rPr>
-        <w:t xml:space="preserve"> </w:t>
-      </w:r>
-      <w:r>
-        <w:rPr>
-          <w:lang w:val="en"/>
-        </w:rPr>
-        <w:t>If the total number of successes meets or exceeds the DC, the test is successful, and the testing character makes progress towards finishing his intent (or achieves it completely). Otherwise, the test fails. In either case, narrate the consequences of the test and then carry on with the game.</w:t>
-      </w:r>
-    </w:p>
-    <w:p>
-      <w:pPr>
-        <w:jc w:val="both"/>
-        <w:rPr>
-          <w:color w:val="FF0000"/>
-          <w:lang w:val="en-US"/>
-        </w:rPr>
-      </w:pPr>
-      <w:r>
-        <w:rPr>
-          <w:color w:val="FF0000"/>
-          <w:lang w:val="en-US"/>
-        </w:rPr>
-        <w:t>&lt;</w:t>
-      </w:r>
-      <w:r>
-        <w:rPr>
-          <w:color w:val="FF0000"/>
-          <w:lang w:val="en-US"/>
-        </w:rPr>
-        <w:t>Examples here</w:t>
-      </w:r>
-      <w:r>
-        <w:rPr>
-          <w:color w:val="FF0000"/>
-          <w:lang w:val="en-US"/>
-        </w:rPr>
-        <w:t>&gt;</w:t>
-      </w:r>
-    </w:p>
-    <w:p/>
-    <w:p/>
     <w:p>
       <w:pPr>
         <w:rPr>
@@ -8832,7 +8188,7 @@
 </file>
 
 <file path=word/endnotes.xml><?xml version="1.0" encoding="utf-8"?>
-<w:endnotes xmlns:wpc="http://schemas.microsoft.com/office/word/2010/wordprocessingCanvas" xmlns:cx="http://schemas.microsoft.com/office/drawing/2014/chartex" xmlns:cx1="http://schemas.microsoft.com/office/drawing/2015/9/8/chartex" xmlns:cx2="http://schemas.microsoft.com/office/drawing/2015/10/21/chartex" xmlns:cx3="http://schemas.microsoft.com/office/drawing/2016/5/9/chartex" xmlns:cx4="http://schemas.microsoft.com/office/drawing/2016/5/10/chartex" xmlns:cx5="http://schemas.microsoft.com/office/drawing/2016/5/11/chartex" xmlns:cx6="http://schemas.microsoft.com/office/drawing/2016/5/12/chartex" xmlns:cx7="http://schemas.microsoft.com/office/drawing/2016/5/13/chartex" xmlns:cx8="http://schemas.microsoft.com/office/drawing/2016/5/14/chartex" xmlns:mc="http://schemas.openxmlformats.org/markup-compatibility/2006" xmlns:aink="http://schemas.microsoft.com/office/drawing/2016/ink" xmlns:am3d="http://schemas.microsoft.com/office/drawing/2017/model3d" xmlns:o="urn:schemas-microsoft-com:office:office" xmlns:r="http://schemas.openxmlformats.org/officeDocument/2006/relationships" xmlns:m="http://schemas.openxmlformats.org/officeDocument/2006/math" xmlns:v="urn:schemas-microsoft-com:vml" xmlns:wp14="http://schemas.microsoft.com/office/word/2010/wordprocessingDrawing" xmlns:wp="http://schemas.openxmlformats.org/drawingml/2006/wordprocessingDrawing" xmlns:w10="urn:schemas-microsoft-com:office:word" xmlns:w="http://schemas.openxmlformats.org/wordprocessingml/2006/main" xmlns:w14="http://schemas.microsoft.com/office/word/2010/wordml" xmlns:w15="http://schemas.microsoft.com/office/word/2012/wordml" xmlns:w16cid="http://schemas.microsoft.com/office/word/2016/wordml/cid" xmlns:w16se="http://schemas.microsoft.com/office/word/2015/wordml/symex" xmlns:wpg="http://schemas.microsoft.com/office/word/2010/wordprocessingGroup" xmlns:wpi="http://schemas.microsoft.com/office/word/2010/wordprocessingInk" xmlns:wne="http://schemas.microsoft.com/office/word/2006/wordml" xmlns:wps="http://schemas.microsoft.com/office/word/2010/wordprocessingShape" mc:Ignorable="w14 w15 w16se w16cid wp14">
+<w:endnotes xmlns:wpc="http://schemas.microsoft.com/office/word/2010/wordprocessingCanvas" xmlns:cx="http://schemas.microsoft.com/office/drawing/2014/chartex" xmlns:cx1="http://schemas.microsoft.com/office/drawing/2015/9/8/chartex" xmlns:cx2="http://schemas.microsoft.com/office/drawing/2015/10/21/chartex" xmlns:cx3="http://schemas.microsoft.com/office/drawing/2016/5/9/chartex" xmlns:cx4="http://schemas.microsoft.com/office/drawing/2016/5/10/chartex" xmlns:cx5="http://schemas.microsoft.com/office/drawing/2016/5/11/chartex" xmlns:cx6="http://schemas.microsoft.com/office/drawing/2016/5/12/chartex" xmlns:cx7="http://schemas.microsoft.com/office/drawing/2016/5/13/chartex" xmlns:cx8="http://schemas.microsoft.com/office/drawing/2016/5/14/chartex" xmlns:mc="http://schemas.openxmlformats.org/markup-compatibility/2006" xmlns:aink="http://schemas.microsoft.com/office/drawing/2016/ink" xmlns:am3d="http://schemas.microsoft.com/office/drawing/2017/model3d" xmlns:o="urn:schemas-microsoft-com:office:office" xmlns:r="http://schemas.openxmlformats.org/officeDocument/2006/relationships" xmlns:m="http://schemas.openxmlformats.org/officeDocument/2006/math" xmlns:v="urn:schemas-microsoft-com:vml" xmlns:wp14="http://schemas.microsoft.com/office/word/2010/wordprocessingDrawing" xmlns:wp="http://schemas.openxmlformats.org/drawingml/2006/wordprocessingDrawing" xmlns:w10="urn:schemas-microsoft-com:office:word" xmlns:w="http://schemas.openxmlformats.org/wordprocessingml/2006/main" xmlns:w14="http://schemas.microsoft.com/office/word/2010/wordml" xmlns:w15="http://schemas.microsoft.com/office/word/2012/wordml" xmlns:w16cex="http://schemas.microsoft.com/office/word/2018/wordml/cex" xmlns:w16cid="http://schemas.microsoft.com/office/word/2016/wordml/cid" xmlns:w16="http://schemas.microsoft.com/office/word/2018/wordml" xmlns:w16se="http://schemas.microsoft.com/office/word/2015/wordml/symex" xmlns:wpg="http://schemas.microsoft.com/office/word/2010/wordprocessingGroup" xmlns:wpi="http://schemas.microsoft.com/office/word/2010/wordprocessingInk" xmlns:wne="http://schemas.microsoft.com/office/word/2006/wordml" xmlns:wps="http://schemas.microsoft.com/office/word/2010/wordprocessingShape" mc:Ignorable="w14 w15 w16se w16cid w16 w16cex wp14">
   <w:endnote w:type="separator" w:id="-1">
     <w:p>
       <w:pPr>
@@ -8857,7 +8213,7 @@
 </file>
 
 <file path=word/footer1.xml><?xml version="1.0" encoding="utf-8"?>
-<w:ftr xmlns:wpc="http://schemas.microsoft.com/office/word/2010/wordprocessingCanvas" xmlns:cx="http://schemas.microsoft.com/office/drawing/2014/chartex" xmlns:cx1="http://schemas.microsoft.com/office/drawing/2015/9/8/chartex" xmlns:cx2="http://schemas.microsoft.com/office/drawing/2015/10/21/chartex" xmlns:cx3="http://schemas.microsoft.com/office/drawing/2016/5/9/chartex" xmlns:cx4="http://schemas.microsoft.com/office/drawing/2016/5/10/chartex" xmlns:cx5="http://schemas.microsoft.com/office/drawing/2016/5/11/chartex" xmlns:cx6="http://schemas.microsoft.com/office/drawing/2016/5/12/chartex" xmlns:cx7="http://schemas.microsoft.com/office/drawing/2016/5/13/chartex" xmlns:cx8="http://schemas.microsoft.com/office/drawing/2016/5/14/chartex" xmlns:mc="http://schemas.openxmlformats.org/markup-compatibility/2006" xmlns:aink="http://schemas.microsoft.com/office/drawing/2016/ink" xmlns:am3d="http://schemas.microsoft.com/office/drawing/2017/model3d" xmlns:o="urn:schemas-microsoft-com:office:office" xmlns:r="http://schemas.openxmlformats.org/officeDocument/2006/relationships" xmlns:m="http://schemas.openxmlformats.org/officeDocument/2006/math" xmlns:v="urn:schemas-microsoft-com:vml" xmlns:wp14="http://schemas.microsoft.com/office/word/2010/wordprocessingDrawing" xmlns:wp="http://schemas.openxmlformats.org/drawingml/2006/wordprocessingDrawing" xmlns:w10="urn:schemas-microsoft-com:office:word" xmlns:w="http://schemas.openxmlformats.org/wordprocessingml/2006/main" xmlns:w14="http://schemas.microsoft.com/office/word/2010/wordml" xmlns:w15="http://schemas.microsoft.com/office/word/2012/wordml" xmlns:w16cid="http://schemas.microsoft.com/office/word/2016/wordml/cid" xmlns:w16se="http://schemas.microsoft.com/office/word/2015/wordml/symex" xmlns:wpg="http://schemas.microsoft.com/office/word/2010/wordprocessingGroup" xmlns:wpi="http://schemas.microsoft.com/office/word/2010/wordprocessingInk" xmlns:wne="http://schemas.microsoft.com/office/word/2006/wordml" xmlns:wps="http://schemas.microsoft.com/office/word/2010/wordprocessingShape" mc:Ignorable="w14 w15 w16se w16cid wp14">
+<w:ftr xmlns:wpc="http://schemas.microsoft.com/office/word/2010/wordprocessingCanvas" xmlns:cx="http://schemas.microsoft.com/office/drawing/2014/chartex" xmlns:cx1="http://schemas.microsoft.com/office/drawing/2015/9/8/chartex" xmlns:cx2="http://schemas.microsoft.com/office/drawing/2015/10/21/chartex" xmlns:cx3="http://schemas.microsoft.com/office/drawing/2016/5/9/chartex" xmlns:cx4="http://schemas.microsoft.com/office/drawing/2016/5/10/chartex" xmlns:cx5="http://schemas.microsoft.com/office/drawing/2016/5/11/chartex" xmlns:cx6="http://schemas.microsoft.com/office/drawing/2016/5/12/chartex" xmlns:cx7="http://schemas.microsoft.com/office/drawing/2016/5/13/chartex" xmlns:cx8="http://schemas.microsoft.com/office/drawing/2016/5/14/chartex" xmlns:mc="http://schemas.openxmlformats.org/markup-compatibility/2006" xmlns:aink="http://schemas.microsoft.com/office/drawing/2016/ink" xmlns:am3d="http://schemas.microsoft.com/office/drawing/2017/model3d" xmlns:o="urn:schemas-microsoft-com:office:office" xmlns:r="http://schemas.openxmlformats.org/officeDocument/2006/relationships" xmlns:m="http://schemas.openxmlformats.org/officeDocument/2006/math" xmlns:v="urn:schemas-microsoft-com:vml" xmlns:wp14="http://schemas.microsoft.com/office/word/2010/wordprocessingDrawing" xmlns:wp="http://schemas.openxmlformats.org/drawingml/2006/wordprocessingDrawing" xmlns:w10="urn:schemas-microsoft-com:office:word" xmlns:w="http://schemas.openxmlformats.org/wordprocessingml/2006/main" xmlns:w14="http://schemas.microsoft.com/office/word/2010/wordml" xmlns:w15="http://schemas.microsoft.com/office/word/2012/wordml" xmlns:w16cex="http://schemas.microsoft.com/office/word/2018/wordml/cex" xmlns:w16cid="http://schemas.microsoft.com/office/word/2016/wordml/cid" xmlns:w16="http://schemas.microsoft.com/office/word/2018/wordml" xmlns:w16se="http://schemas.microsoft.com/office/word/2015/wordml/symex" xmlns:wpg="http://schemas.microsoft.com/office/word/2010/wordprocessingGroup" xmlns:wpi="http://schemas.microsoft.com/office/word/2010/wordprocessingInk" xmlns:wne="http://schemas.microsoft.com/office/word/2006/wordml" xmlns:wps="http://schemas.microsoft.com/office/word/2010/wordprocessingShape" mc:Ignorable="w14 w15 w16se w16cid w16 w16cex wp14">
   <w:p>
     <w:pPr>
       <w:pStyle w:val="Footer"/>
@@ -8867,7 +8223,7 @@
 </file>
 
 <file path=word/footer2.xml><?xml version="1.0" encoding="utf-8"?>
-<w:ftr xmlns:wpc="http://schemas.microsoft.com/office/word/2010/wordprocessingCanvas" xmlns:cx="http://schemas.microsoft.com/office/drawing/2014/chartex" xmlns:cx1="http://schemas.microsoft.com/office/drawing/2015/9/8/chartex" xmlns:cx2="http://schemas.microsoft.com/office/drawing/2015/10/21/chartex" xmlns:cx3="http://schemas.microsoft.com/office/drawing/2016/5/9/chartex" xmlns:cx4="http://schemas.microsoft.com/office/drawing/2016/5/10/chartex" xmlns:cx5="http://schemas.microsoft.com/office/drawing/2016/5/11/chartex" xmlns:cx6="http://schemas.microsoft.com/office/drawing/2016/5/12/chartex" xmlns:cx7="http://schemas.microsoft.com/office/drawing/2016/5/13/chartex" xmlns:cx8="http://schemas.microsoft.com/office/drawing/2016/5/14/chartex" xmlns:mc="http://schemas.openxmlformats.org/markup-compatibility/2006" xmlns:aink="http://schemas.microsoft.com/office/drawing/2016/ink" xmlns:am3d="http://schemas.microsoft.com/office/drawing/2017/model3d" xmlns:o="urn:schemas-microsoft-com:office:office" xmlns:r="http://schemas.openxmlformats.org/officeDocument/2006/relationships" xmlns:m="http://schemas.openxmlformats.org/officeDocument/2006/math" xmlns:v="urn:schemas-microsoft-com:vml" xmlns:wp14="http://schemas.microsoft.com/office/word/2010/wordprocessingDrawing" xmlns:wp="http://schemas.openxmlformats.org/drawingml/2006/wordprocessingDrawing" xmlns:w10="urn:schemas-microsoft-com:office:word" xmlns:w="http://schemas.openxmlformats.org/wordprocessingml/2006/main" xmlns:w14="http://schemas.microsoft.com/office/word/2010/wordml" xmlns:w15="http://schemas.microsoft.com/office/word/2012/wordml" xmlns:w16cid="http://schemas.microsoft.com/office/word/2016/wordml/cid" xmlns:w16se="http://schemas.microsoft.com/office/word/2015/wordml/symex" xmlns:wpg="http://schemas.microsoft.com/office/word/2010/wordprocessingGroup" xmlns:wpi="http://schemas.microsoft.com/office/word/2010/wordprocessingInk" xmlns:wne="http://schemas.microsoft.com/office/word/2006/wordml" xmlns:wps="http://schemas.microsoft.com/office/word/2010/wordprocessingShape" mc:Ignorable="w14 w15 w16se w16cid wp14">
+<w:ftr xmlns:wpc="http://schemas.microsoft.com/office/word/2010/wordprocessingCanvas" xmlns:cx="http://schemas.microsoft.com/office/drawing/2014/chartex" xmlns:cx1="http://schemas.microsoft.com/office/drawing/2015/9/8/chartex" xmlns:cx2="http://schemas.microsoft.com/office/drawing/2015/10/21/chartex" xmlns:cx3="http://schemas.microsoft.com/office/drawing/2016/5/9/chartex" xmlns:cx4="http://schemas.microsoft.com/office/drawing/2016/5/10/chartex" xmlns:cx5="http://schemas.microsoft.com/office/drawing/2016/5/11/chartex" xmlns:cx6="http://schemas.microsoft.com/office/drawing/2016/5/12/chartex" xmlns:cx7="http://schemas.microsoft.com/office/drawing/2016/5/13/chartex" xmlns:cx8="http://schemas.microsoft.com/office/drawing/2016/5/14/chartex" xmlns:mc="http://schemas.openxmlformats.org/markup-compatibility/2006" xmlns:aink="http://schemas.microsoft.com/office/drawing/2016/ink" xmlns:am3d="http://schemas.microsoft.com/office/drawing/2017/model3d" xmlns:o="urn:schemas-microsoft-com:office:office" xmlns:r="http://schemas.openxmlformats.org/officeDocument/2006/relationships" xmlns:m="http://schemas.openxmlformats.org/officeDocument/2006/math" xmlns:v="urn:schemas-microsoft-com:vml" xmlns:wp14="http://schemas.microsoft.com/office/word/2010/wordprocessingDrawing" xmlns:wp="http://schemas.openxmlformats.org/drawingml/2006/wordprocessingDrawing" xmlns:w10="urn:schemas-microsoft-com:office:word" xmlns:w="http://schemas.openxmlformats.org/wordprocessingml/2006/main" xmlns:w14="http://schemas.microsoft.com/office/word/2010/wordml" xmlns:w15="http://schemas.microsoft.com/office/word/2012/wordml" xmlns:w16cex="http://schemas.microsoft.com/office/word/2018/wordml/cex" xmlns:w16cid="http://schemas.microsoft.com/office/word/2016/wordml/cid" xmlns:w16="http://schemas.microsoft.com/office/word/2018/wordml" xmlns:w16se="http://schemas.microsoft.com/office/word/2015/wordml/symex" xmlns:wpg="http://schemas.microsoft.com/office/word/2010/wordprocessingGroup" xmlns:wpi="http://schemas.microsoft.com/office/word/2010/wordprocessingInk" xmlns:wne="http://schemas.microsoft.com/office/word/2006/wordml" xmlns:wps="http://schemas.microsoft.com/office/word/2010/wordprocessingShape" mc:Ignorable="w14 w15 w16se w16cid w16 w16cex wp14">
   <w:sdt>
     <w:sdtPr>
       <w:id w:val="983897002"/>
@@ -8997,7 +8353,7 @@
 </file>
 
 <file path=word/footer3.xml><?xml version="1.0" encoding="utf-8"?>
-<w:ftr xmlns:wpc="http://schemas.microsoft.com/office/word/2010/wordprocessingCanvas" xmlns:cx="http://schemas.microsoft.com/office/drawing/2014/chartex" xmlns:cx1="http://schemas.microsoft.com/office/drawing/2015/9/8/chartex" xmlns:cx2="http://schemas.microsoft.com/office/drawing/2015/10/21/chartex" xmlns:cx3="http://schemas.microsoft.com/office/drawing/2016/5/9/chartex" xmlns:cx4="http://schemas.microsoft.com/office/drawing/2016/5/10/chartex" xmlns:cx5="http://schemas.microsoft.com/office/drawing/2016/5/11/chartex" xmlns:cx6="http://schemas.microsoft.com/office/drawing/2016/5/12/chartex" xmlns:cx7="http://schemas.microsoft.com/office/drawing/2016/5/13/chartex" xmlns:cx8="http://schemas.microsoft.com/office/drawing/2016/5/14/chartex" xmlns:mc="http://schemas.openxmlformats.org/markup-compatibility/2006" xmlns:aink="http://schemas.microsoft.com/office/drawing/2016/ink" xmlns:am3d="http://schemas.microsoft.com/office/drawing/2017/model3d" xmlns:o="urn:schemas-microsoft-com:office:office" xmlns:r="http://schemas.openxmlformats.org/officeDocument/2006/relationships" xmlns:m="http://schemas.openxmlformats.org/officeDocument/2006/math" xmlns:v="urn:schemas-microsoft-com:vml" xmlns:wp14="http://schemas.microsoft.com/office/word/2010/wordprocessingDrawing" xmlns:wp="http://schemas.openxmlformats.org/drawingml/2006/wordprocessingDrawing" xmlns:w10="urn:schemas-microsoft-com:office:word" xmlns:w="http://schemas.openxmlformats.org/wordprocessingml/2006/main" xmlns:w14="http://schemas.microsoft.com/office/word/2010/wordml" xmlns:w15="http://schemas.microsoft.com/office/word/2012/wordml" xmlns:w16cid="http://schemas.microsoft.com/office/word/2016/wordml/cid" xmlns:w16se="http://schemas.microsoft.com/office/word/2015/wordml/symex" xmlns:wpg="http://schemas.microsoft.com/office/word/2010/wordprocessingGroup" xmlns:wpi="http://schemas.microsoft.com/office/word/2010/wordprocessingInk" xmlns:wne="http://schemas.microsoft.com/office/word/2006/wordml" xmlns:wps="http://schemas.microsoft.com/office/word/2010/wordprocessingShape" mc:Ignorable="w14 w15 w16se w16cid wp14">
+<w:ftr xmlns:wpc="http://schemas.microsoft.com/office/word/2010/wordprocessingCanvas" xmlns:cx="http://schemas.microsoft.com/office/drawing/2014/chartex" xmlns:cx1="http://schemas.microsoft.com/office/drawing/2015/9/8/chartex" xmlns:cx2="http://schemas.microsoft.com/office/drawing/2015/10/21/chartex" xmlns:cx3="http://schemas.microsoft.com/office/drawing/2016/5/9/chartex" xmlns:cx4="http://schemas.microsoft.com/office/drawing/2016/5/10/chartex" xmlns:cx5="http://schemas.microsoft.com/office/drawing/2016/5/11/chartex" xmlns:cx6="http://schemas.microsoft.com/office/drawing/2016/5/12/chartex" xmlns:cx7="http://schemas.microsoft.com/office/drawing/2016/5/13/chartex" xmlns:cx8="http://schemas.microsoft.com/office/drawing/2016/5/14/chartex" xmlns:mc="http://schemas.openxmlformats.org/markup-compatibility/2006" xmlns:aink="http://schemas.microsoft.com/office/drawing/2016/ink" xmlns:am3d="http://schemas.microsoft.com/office/drawing/2017/model3d" xmlns:o="urn:schemas-microsoft-com:office:office" xmlns:r="http://schemas.openxmlformats.org/officeDocument/2006/relationships" xmlns:m="http://schemas.openxmlformats.org/officeDocument/2006/math" xmlns:v="urn:schemas-microsoft-com:vml" xmlns:wp14="http://schemas.microsoft.com/office/word/2010/wordprocessingDrawing" xmlns:wp="http://schemas.openxmlformats.org/drawingml/2006/wordprocessingDrawing" xmlns:w10="urn:schemas-microsoft-com:office:word" xmlns:w="http://schemas.openxmlformats.org/wordprocessingml/2006/main" xmlns:w14="http://schemas.microsoft.com/office/word/2010/wordml" xmlns:w15="http://schemas.microsoft.com/office/word/2012/wordml" xmlns:w16cex="http://schemas.microsoft.com/office/word/2018/wordml/cex" xmlns:w16cid="http://schemas.microsoft.com/office/word/2016/wordml/cid" xmlns:w16="http://schemas.microsoft.com/office/word/2018/wordml" xmlns:w16se="http://schemas.microsoft.com/office/word/2015/wordml/symex" xmlns:wpg="http://schemas.microsoft.com/office/word/2010/wordprocessingGroup" xmlns:wpi="http://schemas.microsoft.com/office/word/2010/wordprocessingInk" xmlns:wne="http://schemas.microsoft.com/office/word/2006/wordml" xmlns:wps="http://schemas.microsoft.com/office/word/2010/wordprocessingShape" mc:Ignorable="w14 w15 w16se w16cid w16 w16cex wp14">
   <w:p>
     <w:pPr>
       <w:pStyle w:val="Footer"/>
@@ -9007,7 +8363,7 @@
 </file>
 
 <file path=word/footnotes.xml><?xml version="1.0" encoding="utf-8"?>
-<w:footnotes xmlns:wpc="http://schemas.microsoft.com/office/word/2010/wordprocessingCanvas" xmlns:cx="http://schemas.microsoft.com/office/drawing/2014/chartex" xmlns:cx1="http://schemas.microsoft.com/office/drawing/2015/9/8/chartex" xmlns:cx2="http://schemas.microsoft.com/office/drawing/2015/10/21/chartex" xmlns:cx3="http://schemas.microsoft.com/office/drawing/2016/5/9/chartex" xmlns:cx4="http://schemas.microsoft.com/office/drawing/2016/5/10/chartex" xmlns:cx5="http://schemas.microsoft.com/office/drawing/2016/5/11/chartex" xmlns:cx6="http://schemas.microsoft.com/office/drawing/2016/5/12/chartex" xmlns:cx7="http://schemas.microsoft.com/office/drawing/2016/5/13/chartex" xmlns:cx8="http://schemas.microsoft.com/office/drawing/2016/5/14/chartex" xmlns:mc="http://schemas.openxmlformats.org/markup-compatibility/2006" xmlns:aink="http://schemas.microsoft.com/office/drawing/2016/ink" xmlns:am3d="http://schemas.microsoft.com/office/drawing/2017/model3d" xmlns:o="urn:schemas-microsoft-com:office:office" xmlns:r="http://schemas.openxmlformats.org/officeDocument/2006/relationships" xmlns:m="http://schemas.openxmlformats.org/officeDocument/2006/math" xmlns:v="urn:schemas-microsoft-com:vml" xmlns:wp14="http://schemas.microsoft.com/office/word/2010/wordprocessingDrawing" xmlns:wp="http://schemas.openxmlformats.org/drawingml/2006/wordprocessingDrawing" xmlns:w10="urn:schemas-microsoft-com:office:word" xmlns:w="http://schemas.openxmlformats.org/wordprocessingml/2006/main" xmlns:w14="http://schemas.microsoft.com/office/word/2010/wordml" xmlns:w15="http://schemas.microsoft.com/office/word/2012/wordml" xmlns:w16cid="http://schemas.microsoft.com/office/word/2016/wordml/cid" xmlns:w16se="http://schemas.microsoft.com/office/word/2015/wordml/symex" xmlns:wpg="http://schemas.microsoft.com/office/word/2010/wordprocessingGroup" xmlns:wpi="http://schemas.microsoft.com/office/word/2010/wordprocessingInk" xmlns:wne="http://schemas.microsoft.com/office/word/2006/wordml" xmlns:wps="http://schemas.microsoft.com/office/word/2010/wordprocessingShape" mc:Ignorable="w14 w15 w16se w16cid wp14">
+<w:footnotes xmlns:wpc="http://schemas.microsoft.com/office/word/2010/wordprocessingCanvas" xmlns:cx="http://schemas.microsoft.com/office/drawing/2014/chartex" xmlns:cx1="http://schemas.microsoft.com/office/drawing/2015/9/8/chartex" xmlns:cx2="http://schemas.microsoft.com/office/drawing/2015/10/21/chartex" xmlns:cx3="http://schemas.microsoft.com/office/drawing/2016/5/9/chartex" xmlns:cx4="http://schemas.microsoft.com/office/drawing/2016/5/10/chartex" xmlns:cx5="http://schemas.microsoft.com/office/drawing/2016/5/11/chartex" xmlns:cx6="http://schemas.microsoft.com/office/drawing/2016/5/12/chartex" xmlns:cx7="http://schemas.microsoft.com/office/drawing/2016/5/13/chartex" xmlns:cx8="http://schemas.microsoft.com/office/drawing/2016/5/14/chartex" xmlns:mc="http://schemas.openxmlformats.org/markup-compatibility/2006" xmlns:aink="http://schemas.microsoft.com/office/drawing/2016/ink" xmlns:am3d="http://schemas.microsoft.com/office/drawing/2017/model3d" xmlns:o="urn:schemas-microsoft-com:office:office" xmlns:r="http://schemas.openxmlformats.org/officeDocument/2006/relationships" xmlns:m="http://schemas.openxmlformats.org/officeDocument/2006/math" xmlns:v="urn:schemas-microsoft-com:vml" xmlns:wp14="http://schemas.microsoft.com/office/word/2010/wordprocessingDrawing" xmlns:wp="http://schemas.openxmlformats.org/drawingml/2006/wordprocessingDrawing" xmlns:w10="urn:schemas-microsoft-com:office:word" xmlns:w="http://schemas.openxmlformats.org/wordprocessingml/2006/main" xmlns:w14="http://schemas.microsoft.com/office/word/2010/wordml" xmlns:w15="http://schemas.microsoft.com/office/word/2012/wordml" xmlns:w16cex="http://schemas.microsoft.com/office/word/2018/wordml/cex" xmlns:w16cid="http://schemas.microsoft.com/office/word/2016/wordml/cid" xmlns:w16="http://schemas.microsoft.com/office/word/2018/wordml" xmlns:w16se="http://schemas.microsoft.com/office/word/2015/wordml/symex" xmlns:wpg="http://schemas.microsoft.com/office/word/2010/wordprocessingGroup" xmlns:wpi="http://schemas.microsoft.com/office/word/2010/wordprocessingInk" xmlns:wne="http://schemas.microsoft.com/office/word/2006/wordml" xmlns:wps="http://schemas.microsoft.com/office/word/2010/wordprocessingShape" mc:Ignorable="w14 w15 w16se w16cid w16 w16cex wp14">
   <w:footnote w:type="separator" w:id="-1">
     <w:p>
       <w:pPr>
@@ -9032,7 +8388,7 @@
 </file>
 
 <file path=word/header1.xml><?xml version="1.0" encoding="utf-8"?>
-<w:hdr xmlns:wpc="http://schemas.microsoft.com/office/word/2010/wordprocessingCanvas" xmlns:cx="http://schemas.microsoft.com/office/drawing/2014/chartex" xmlns:cx1="http://schemas.microsoft.com/office/drawing/2015/9/8/chartex" xmlns:cx2="http://schemas.microsoft.com/office/drawing/2015/10/21/chartex" xmlns:cx3="http://schemas.microsoft.com/office/drawing/2016/5/9/chartex" xmlns:cx4="http://schemas.microsoft.com/office/drawing/2016/5/10/chartex" xmlns:cx5="http://schemas.microsoft.com/office/drawing/2016/5/11/chartex" xmlns:cx6="http://schemas.microsoft.com/office/drawing/2016/5/12/chartex" xmlns:cx7="http://schemas.microsoft.com/office/drawing/2016/5/13/chartex" xmlns:cx8="http://schemas.microsoft.com/office/drawing/2016/5/14/chartex" xmlns:mc="http://schemas.openxmlformats.org/markup-compatibility/2006" xmlns:aink="http://schemas.microsoft.com/office/drawing/2016/ink" xmlns:am3d="http://schemas.microsoft.com/office/drawing/2017/model3d" xmlns:o="urn:schemas-microsoft-com:office:office" xmlns:r="http://schemas.openxmlformats.org/officeDocument/2006/relationships" xmlns:m="http://schemas.openxmlformats.org/officeDocument/2006/math" xmlns:v="urn:schemas-microsoft-com:vml" xmlns:wp14="http://schemas.microsoft.com/office/word/2010/wordprocessingDrawing" xmlns:wp="http://schemas.openxmlformats.org/drawingml/2006/wordprocessingDrawing" xmlns:w10="urn:schemas-microsoft-com:office:word" xmlns:w="http://schemas.openxmlformats.org/wordprocessingml/2006/main" xmlns:w14="http://schemas.microsoft.com/office/word/2010/wordml" xmlns:w15="http://schemas.microsoft.com/office/word/2012/wordml" xmlns:w16cid="http://schemas.microsoft.com/office/word/2016/wordml/cid" xmlns:w16se="http://schemas.microsoft.com/office/word/2015/wordml/symex" xmlns:wpg="http://schemas.microsoft.com/office/word/2010/wordprocessingGroup" xmlns:wpi="http://schemas.microsoft.com/office/word/2010/wordprocessingInk" xmlns:wne="http://schemas.microsoft.com/office/word/2006/wordml" xmlns:wps="http://schemas.microsoft.com/office/word/2010/wordprocessingShape" mc:Ignorable="w14 w15 w16se w16cid wp14">
+<w:hdr xmlns:wpc="http://schemas.microsoft.com/office/word/2010/wordprocessingCanvas" xmlns:cx="http://schemas.microsoft.com/office/drawing/2014/chartex" xmlns:cx1="http://schemas.microsoft.com/office/drawing/2015/9/8/chartex" xmlns:cx2="http://schemas.microsoft.com/office/drawing/2015/10/21/chartex" xmlns:cx3="http://schemas.microsoft.com/office/drawing/2016/5/9/chartex" xmlns:cx4="http://schemas.microsoft.com/office/drawing/2016/5/10/chartex" xmlns:cx5="http://schemas.microsoft.com/office/drawing/2016/5/11/chartex" xmlns:cx6="http://schemas.microsoft.com/office/drawing/2016/5/12/chartex" xmlns:cx7="http://schemas.microsoft.com/office/drawing/2016/5/13/chartex" xmlns:cx8="http://schemas.microsoft.com/office/drawing/2016/5/14/chartex" xmlns:mc="http://schemas.openxmlformats.org/markup-compatibility/2006" xmlns:aink="http://schemas.microsoft.com/office/drawing/2016/ink" xmlns:am3d="http://schemas.microsoft.com/office/drawing/2017/model3d" xmlns:o="urn:schemas-microsoft-com:office:office" xmlns:r="http://schemas.openxmlformats.org/officeDocument/2006/relationships" xmlns:m="http://schemas.openxmlformats.org/officeDocument/2006/math" xmlns:v="urn:schemas-microsoft-com:vml" xmlns:wp14="http://schemas.microsoft.com/office/word/2010/wordprocessingDrawing" xmlns:wp="http://schemas.openxmlformats.org/drawingml/2006/wordprocessingDrawing" xmlns:w10="urn:schemas-microsoft-com:office:word" xmlns:w="http://schemas.openxmlformats.org/wordprocessingml/2006/main" xmlns:w14="http://schemas.microsoft.com/office/word/2010/wordml" xmlns:w15="http://schemas.microsoft.com/office/word/2012/wordml" xmlns:w16cex="http://schemas.microsoft.com/office/word/2018/wordml/cex" xmlns:w16cid="http://schemas.microsoft.com/office/word/2016/wordml/cid" xmlns:w16="http://schemas.microsoft.com/office/word/2018/wordml" xmlns:w16se="http://schemas.microsoft.com/office/word/2015/wordml/symex" xmlns:wpg="http://schemas.microsoft.com/office/word/2010/wordprocessingGroup" xmlns:wpi="http://schemas.microsoft.com/office/word/2010/wordprocessingInk" xmlns:wne="http://schemas.microsoft.com/office/word/2006/wordml" xmlns:wps="http://schemas.microsoft.com/office/word/2010/wordprocessingShape" mc:Ignorable="w14 w15 w16se w16cid w16 w16cex wp14">
   <w:p>
     <w:pPr>
       <w:pStyle w:val="Header"/>
@@ -9042,7 +8398,7 @@
 </file>
 
 <file path=word/header2.xml><?xml version="1.0" encoding="utf-8"?>
-<w:hdr xmlns:wpc="http://schemas.microsoft.com/office/word/2010/wordprocessingCanvas" xmlns:cx="http://schemas.microsoft.com/office/drawing/2014/chartex" xmlns:cx1="http://schemas.microsoft.com/office/drawing/2015/9/8/chartex" xmlns:cx2="http://schemas.microsoft.com/office/drawing/2015/10/21/chartex" xmlns:cx3="http://schemas.microsoft.com/office/drawing/2016/5/9/chartex" xmlns:cx4="http://schemas.microsoft.com/office/drawing/2016/5/10/chartex" xmlns:cx5="http://schemas.microsoft.com/office/drawing/2016/5/11/chartex" xmlns:cx6="http://schemas.microsoft.com/office/drawing/2016/5/12/chartex" xmlns:cx7="http://schemas.microsoft.com/office/drawing/2016/5/13/chartex" xmlns:cx8="http://schemas.microsoft.com/office/drawing/2016/5/14/chartex" xmlns:mc="http://schemas.openxmlformats.org/markup-compatibility/2006" xmlns:aink="http://schemas.microsoft.com/office/drawing/2016/ink" xmlns:am3d="http://schemas.microsoft.com/office/drawing/2017/model3d" xmlns:o="urn:schemas-microsoft-com:office:office" xmlns:r="http://schemas.openxmlformats.org/officeDocument/2006/relationships" xmlns:m="http://schemas.openxmlformats.org/officeDocument/2006/math" xmlns:v="urn:schemas-microsoft-com:vml" xmlns:wp14="http://schemas.microsoft.com/office/word/2010/wordprocessingDrawing" xmlns:wp="http://schemas.openxmlformats.org/drawingml/2006/wordprocessingDrawing" xmlns:w10="urn:schemas-microsoft-com:office:word" xmlns:w="http://schemas.openxmlformats.org/wordprocessingml/2006/main" xmlns:w14="http://schemas.microsoft.com/office/word/2010/wordml" xmlns:w15="http://schemas.microsoft.com/office/word/2012/wordml" xmlns:w16cid="http://schemas.microsoft.com/office/word/2016/wordml/cid" xmlns:w16se="http://schemas.microsoft.com/office/word/2015/wordml/symex" xmlns:wpg="http://schemas.microsoft.com/office/word/2010/wordprocessingGroup" xmlns:wpi="http://schemas.microsoft.com/office/word/2010/wordprocessingInk" xmlns:wne="http://schemas.microsoft.com/office/word/2006/wordml" xmlns:wps="http://schemas.microsoft.com/office/word/2010/wordprocessingShape" mc:Ignorable="w14 w15 w16se w16cid wp14">
+<w:hdr xmlns:wpc="http://schemas.microsoft.com/office/word/2010/wordprocessingCanvas" xmlns:cx="http://schemas.microsoft.com/office/drawing/2014/chartex" xmlns:cx1="http://schemas.microsoft.com/office/drawing/2015/9/8/chartex" xmlns:cx2="http://schemas.microsoft.com/office/drawing/2015/10/21/chartex" xmlns:cx3="http://schemas.microsoft.com/office/drawing/2016/5/9/chartex" xmlns:cx4="http://schemas.microsoft.com/office/drawing/2016/5/10/chartex" xmlns:cx5="http://schemas.microsoft.com/office/drawing/2016/5/11/chartex" xmlns:cx6="http://schemas.microsoft.com/office/drawing/2016/5/12/chartex" xmlns:cx7="http://schemas.microsoft.com/office/drawing/2016/5/13/chartex" xmlns:cx8="http://schemas.microsoft.com/office/drawing/2016/5/14/chartex" xmlns:mc="http://schemas.openxmlformats.org/markup-compatibility/2006" xmlns:aink="http://schemas.microsoft.com/office/drawing/2016/ink" xmlns:am3d="http://schemas.microsoft.com/office/drawing/2017/model3d" xmlns:o="urn:schemas-microsoft-com:office:office" xmlns:r="http://schemas.openxmlformats.org/officeDocument/2006/relationships" xmlns:m="http://schemas.openxmlformats.org/officeDocument/2006/math" xmlns:v="urn:schemas-microsoft-com:vml" xmlns:wp14="http://schemas.microsoft.com/office/word/2010/wordprocessingDrawing" xmlns:wp="http://schemas.openxmlformats.org/drawingml/2006/wordprocessingDrawing" xmlns:w10="urn:schemas-microsoft-com:office:word" xmlns:w="http://schemas.openxmlformats.org/wordprocessingml/2006/main" xmlns:w14="http://schemas.microsoft.com/office/word/2010/wordml" xmlns:w15="http://schemas.microsoft.com/office/word/2012/wordml" xmlns:w16cex="http://schemas.microsoft.com/office/word/2018/wordml/cex" xmlns:w16cid="http://schemas.microsoft.com/office/word/2016/wordml/cid" xmlns:w16="http://schemas.microsoft.com/office/word/2018/wordml" xmlns:w16se="http://schemas.microsoft.com/office/word/2015/wordml/symex" xmlns:wpg="http://schemas.microsoft.com/office/word/2010/wordprocessingGroup" xmlns:wpi="http://schemas.microsoft.com/office/word/2010/wordprocessingInk" xmlns:wne="http://schemas.microsoft.com/office/word/2006/wordml" xmlns:wps="http://schemas.microsoft.com/office/word/2010/wordprocessingShape" mc:Ignorable="w14 w15 w16se w16cid w16 w16cex wp14">
   <w:p>
     <w:pPr>
       <w:pStyle w:val="Header"/>
@@ -9052,7 +8408,7 @@
 </file>
 
 <file path=word/header3.xml><?xml version="1.0" encoding="utf-8"?>
-<w:hdr xmlns:wpc="http://schemas.microsoft.com/office/word/2010/wordprocessingCanvas" xmlns:cx="http://schemas.microsoft.com/office/drawing/2014/chartex" xmlns:cx1="http://schemas.microsoft.com/office/drawing/2015/9/8/chartex" xmlns:cx2="http://schemas.microsoft.com/office/drawing/2015/10/21/chartex" xmlns:cx3="http://schemas.microsoft.com/office/drawing/2016/5/9/chartex" xmlns:cx4="http://schemas.microsoft.com/office/drawing/2016/5/10/chartex" xmlns:cx5="http://schemas.microsoft.com/office/drawing/2016/5/11/chartex" xmlns:cx6="http://schemas.microsoft.com/office/drawing/2016/5/12/chartex" xmlns:cx7="http://schemas.microsoft.com/office/drawing/2016/5/13/chartex" xmlns:cx8="http://schemas.microsoft.com/office/drawing/2016/5/14/chartex" xmlns:mc="http://schemas.openxmlformats.org/markup-compatibility/2006" xmlns:aink="http://schemas.microsoft.com/office/drawing/2016/ink" xmlns:am3d="http://schemas.microsoft.com/office/drawing/2017/model3d" xmlns:o="urn:schemas-microsoft-com:office:office" xmlns:r="http://schemas.openxmlformats.org/officeDocument/2006/relationships" xmlns:m="http://schemas.openxmlformats.org/officeDocument/2006/math" xmlns:v="urn:schemas-microsoft-com:vml" xmlns:wp14="http://schemas.microsoft.com/office/word/2010/wordprocessingDrawing" xmlns:wp="http://schemas.openxmlformats.org/drawingml/2006/wordprocessingDrawing" xmlns:w10="urn:schemas-microsoft-com:office:word" xmlns:w="http://schemas.openxmlformats.org/wordprocessingml/2006/main" xmlns:w14="http://schemas.microsoft.com/office/word/2010/wordml" xmlns:w15="http://schemas.microsoft.com/office/word/2012/wordml" xmlns:w16cid="http://schemas.microsoft.com/office/word/2016/wordml/cid" xmlns:w16se="http://schemas.microsoft.com/office/word/2015/wordml/symex" xmlns:wpg="http://schemas.microsoft.com/office/word/2010/wordprocessingGroup" xmlns:wpi="http://schemas.microsoft.com/office/word/2010/wordprocessingInk" xmlns:wne="http://schemas.microsoft.com/office/word/2006/wordml" xmlns:wps="http://schemas.microsoft.com/office/word/2010/wordprocessingShape" mc:Ignorable="w14 w15 w16se w16cid wp14">
+<w:hdr xmlns:wpc="http://schemas.microsoft.com/office/word/2010/wordprocessingCanvas" xmlns:cx="http://schemas.microsoft.com/office/drawing/2014/chartex" xmlns:cx1="http://schemas.microsoft.com/office/drawing/2015/9/8/chartex" xmlns:cx2="http://schemas.microsoft.com/office/drawing/2015/10/21/chartex" xmlns:cx3="http://schemas.microsoft.com/office/drawing/2016/5/9/chartex" xmlns:cx4="http://schemas.microsoft.com/office/drawing/2016/5/10/chartex" xmlns:cx5="http://schemas.microsoft.com/office/drawing/2016/5/11/chartex" xmlns:cx6="http://schemas.microsoft.com/office/drawing/2016/5/12/chartex" xmlns:cx7="http://schemas.microsoft.com/office/drawing/2016/5/13/chartex" xmlns:cx8="http://schemas.microsoft.com/office/drawing/2016/5/14/chartex" xmlns:mc="http://schemas.openxmlformats.org/markup-compatibility/2006" xmlns:aink="http://schemas.microsoft.com/office/drawing/2016/ink" xmlns:am3d="http://schemas.microsoft.com/office/drawing/2017/model3d" xmlns:o="urn:schemas-microsoft-com:office:office" xmlns:r="http://schemas.openxmlformats.org/officeDocument/2006/relationships" xmlns:m="http://schemas.openxmlformats.org/officeDocument/2006/math" xmlns:v="urn:schemas-microsoft-com:vml" xmlns:wp14="http://schemas.microsoft.com/office/word/2010/wordprocessingDrawing" xmlns:wp="http://schemas.openxmlformats.org/drawingml/2006/wordprocessingDrawing" xmlns:w10="urn:schemas-microsoft-com:office:word" xmlns:w="http://schemas.openxmlformats.org/wordprocessingml/2006/main" xmlns:w14="http://schemas.microsoft.com/office/word/2010/wordml" xmlns:w15="http://schemas.microsoft.com/office/word/2012/wordml" xmlns:w16cex="http://schemas.microsoft.com/office/word/2018/wordml/cex" xmlns:w16cid="http://schemas.microsoft.com/office/word/2016/wordml/cid" xmlns:w16="http://schemas.microsoft.com/office/word/2018/wordml" xmlns:w16se="http://schemas.microsoft.com/office/word/2015/wordml/symex" xmlns:wpg="http://schemas.microsoft.com/office/word/2010/wordprocessingGroup" xmlns:wpi="http://schemas.microsoft.com/office/word/2010/wordprocessingInk" xmlns:wne="http://schemas.microsoft.com/office/word/2006/wordml" xmlns:wps="http://schemas.microsoft.com/office/word/2010/wordprocessingShape" mc:Ignorable="w14 w15 w16se w16cid w16 w16cex wp14">
   <w:p>
     <w:pPr>
       <w:pStyle w:val="Header"/>
@@ -9062,7 +8418,7 @@
 </file>
 
 <file path=word/numbering.xml><?xml version="1.0" encoding="utf-8"?>
-<w:numbering xmlns:wpc="http://schemas.microsoft.com/office/word/2010/wordprocessingCanvas" xmlns:cx="http://schemas.microsoft.com/office/drawing/2014/chartex" xmlns:cx1="http://schemas.microsoft.com/office/drawing/2015/9/8/chartex" xmlns:cx2="http://schemas.microsoft.com/office/drawing/2015/10/21/chartex" xmlns:cx3="http://schemas.microsoft.com/office/drawing/2016/5/9/chartex" xmlns:cx4="http://schemas.microsoft.com/office/drawing/2016/5/10/chartex" xmlns:cx5="http://schemas.microsoft.com/office/drawing/2016/5/11/chartex" xmlns:cx6="http://schemas.microsoft.com/office/drawing/2016/5/12/chartex" xmlns:cx7="http://schemas.microsoft.com/office/drawing/2016/5/13/chartex" xmlns:cx8="http://schemas.microsoft.com/office/drawing/2016/5/14/chartex" xmlns:mc="http://schemas.openxmlformats.org/markup-compatibility/2006" xmlns:aink="http://schemas.microsoft.com/office/drawing/2016/ink" xmlns:am3d="http://schemas.microsoft.com/office/drawing/2017/model3d" xmlns:o="urn:schemas-microsoft-com:office:office" xmlns:r="http://schemas.openxmlformats.org/officeDocument/2006/relationships" xmlns:m="http://schemas.openxmlformats.org/officeDocument/2006/math" xmlns:v="urn:schemas-microsoft-com:vml" xmlns:wp14="http://schemas.microsoft.com/office/word/2010/wordprocessingDrawing" xmlns:wp="http://schemas.openxmlformats.org/drawingml/2006/wordprocessingDrawing" xmlns:w10="urn:schemas-microsoft-com:office:word" xmlns:w="http://schemas.openxmlformats.org/wordprocessingml/2006/main" xmlns:w14="http://schemas.microsoft.com/office/word/2010/wordml" xmlns:w15="http://schemas.microsoft.com/office/word/2012/wordml" xmlns:w16cid="http://schemas.microsoft.com/office/word/2016/wordml/cid" xmlns:w16se="http://schemas.microsoft.com/office/word/2015/wordml/symex" xmlns:wpg="http://schemas.microsoft.com/office/word/2010/wordprocessingGroup" xmlns:wpi="http://schemas.microsoft.com/office/word/2010/wordprocessingInk" xmlns:wne="http://schemas.microsoft.com/office/word/2006/wordml" xmlns:wps="http://schemas.microsoft.com/office/word/2010/wordprocessingShape" mc:Ignorable="w14 w15 w16se w16cid wp14">
+<w:numbering xmlns:wpc="http://schemas.microsoft.com/office/word/2010/wordprocessingCanvas" xmlns:cx="http://schemas.microsoft.com/office/drawing/2014/chartex" xmlns:cx1="http://schemas.microsoft.com/office/drawing/2015/9/8/chartex" xmlns:cx2="http://schemas.microsoft.com/office/drawing/2015/10/21/chartex" xmlns:cx3="http://schemas.microsoft.com/office/drawing/2016/5/9/chartex" xmlns:cx4="http://schemas.microsoft.com/office/drawing/2016/5/10/chartex" xmlns:cx5="http://schemas.microsoft.com/office/drawing/2016/5/11/chartex" xmlns:cx6="http://schemas.microsoft.com/office/drawing/2016/5/12/chartex" xmlns:cx7="http://schemas.microsoft.com/office/drawing/2016/5/13/chartex" xmlns:cx8="http://schemas.microsoft.com/office/drawing/2016/5/14/chartex" xmlns:mc="http://schemas.openxmlformats.org/markup-compatibility/2006" xmlns:aink="http://schemas.microsoft.com/office/drawing/2016/ink" xmlns:am3d="http://schemas.microsoft.com/office/drawing/2017/model3d" xmlns:o="urn:schemas-microsoft-com:office:office" xmlns:r="http://schemas.openxmlformats.org/officeDocument/2006/relationships" xmlns:m="http://schemas.openxmlformats.org/officeDocument/2006/math" xmlns:v="urn:schemas-microsoft-com:vml" xmlns:wp14="http://schemas.microsoft.com/office/word/2010/wordprocessingDrawing" xmlns:wp="http://schemas.openxmlformats.org/drawingml/2006/wordprocessingDrawing" xmlns:w10="urn:schemas-microsoft-com:office:word" xmlns:w="http://schemas.openxmlformats.org/wordprocessingml/2006/main" xmlns:w14="http://schemas.microsoft.com/office/word/2010/wordml" xmlns:w15="http://schemas.microsoft.com/office/word/2012/wordml" xmlns:w16cex="http://schemas.microsoft.com/office/word/2018/wordml/cex" xmlns:w16cid="http://schemas.microsoft.com/office/word/2016/wordml/cid" xmlns:w16="http://schemas.microsoft.com/office/word/2018/wordml" xmlns:w16se="http://schemas.microsoft.com/office/word/2015/wordml/symex" xmlns:wpg="http://schemas.microsoft.com/office/word/2010/wordprocessingGroup" xmlns:wpi="http://schemas.microsoft.com/office/word/2010/wordprocessingInk" xmlns:wne="http://schemas.microsoft.com/office/word/2006/wordml" xmlns:wps="http://schemas.microsoft.com/office/word/2010/wordprocessingShape" mc:Ignorable="w14 w15 w16se w16cid w16 w16cex wp14">
   <w:abstractNum w:abstractNumId="0" w15:restartNumberingAfterBreak="0">
     <w:nsid w:val="00091316"/>
     <w:multiLevelType w:val="hybridMultilevel"/>
@@ -10576,7 +9932,7 @@
 </file>
 
 <file path=word/styles.xml><?xml version="1.0" encoding="utf-8"?>
-<w:styles xmlns:mc="http://schemas.openxmlformats.org/markup-compatibility/2006" xmlns:r="http://schemas.openxmlformats.org/officeDocument/2006/relationships" xmlns:w="http://schemas.openxmlformats.org/wordprocessingml/2006/main" xmlns:w14="http://schemas.microsoft.com/office/word/2010/wordml" xmlns:w15="http://schemas.microsoft.com/office/word/2012/wordml" xmlns:w16cid="http://schemas.microsoft.com/office/word/2016/wordml/cid" xmlns:w16se="http://schemas.microsoft.com/office/word/2015/wordml/symex" mc:Ignorable="w14 w15 w16se w16cid">
+<w:styles xmlns:mc="http://schemas.openxmlformats.org/markup-compatibility/2006" xmlns:r="http://schemas.openxmlformats.org/officeDocument/2006/relationships" xmlns:w="http://schemas.openxmlformats.org/wordprocessingml/2006/main" xmlns:w14="http://schemas.microsoft.com/office/word/2010/wordml" xmlns:w15="http://schemas.microsoft.com/office/word/2012/wordml" xmlns:w16cex="http://schemas.microsoft.com/office/word/2018/wordml/cex" xmlns:w16cid="http://schemas.microsoft.com/office/word/2016/wordml/cid" xmlns:w16="http://schemas.microsoft.com/office/word/2018/wordml" xmlns:w16se="http://schemas.microsoft.com/office/word/2015/wordml/symex" mc:Ignorable="w14 w15 w16se w16cid w16 w16cex">
   <w:docDefaults>
     <w:rPrDefault>
       <w:rPr>
@@ -10592,7 +9948,7 @@
       </w:pPr>
     </w:pPrDefault>
   </w:docDefaults>
-  <w:latentStyles w:defLockedState="0" w:defUIPriority="99" w:defSemiHidden="0" w:defUnhideWhenUsed="0" w:defQFormat="0" w:count="377">
+  <w:latentStyles w:defLockedState="0" w:defUIPriority="99" w:defSemiHidden="0" w:defUnhideWhenUsed="0" w:defQFormat="0" w:count="376">
     <w:lsdException w:name="Normal" w:uiPriority="0" w:qFormat="1"/>
     <w:lsdException w:name="heading 1" w:uiPriority="9" w:qFormat="1"/>
     <w:lsdException w:name="heading 2" w:semiHidden="1" w:uiPriority="9" w:unhideWhenUsed="1" w:qFormat="1"/>
@@ -10698,6 +10054,7 @@
     <w:lsdException w:name="HTML Sample" w:semiHidden="1" w:unhideWhenUsed="1"/>
     <w:lsdException w:name="HTML Typewriter" w:semiHidden="1" w:unhideWhenUsed="1"/>
     <w:lsdException w:name="HTML Variable" w:semiHidden="1" w:unhideWhenUsed="1"/>
+    <w:lsdException w:name="Normal Table" w:semiHidden="1" w:unhideWhenUsed="1"/>
     <w:lsdException w:name="annotation subject" w:semiHidden="1" w:unhideWhenUsed="1"/>
     <w:lsdException w:name="No List" w:semiHidden="1" w:unhideWhenUsed="1"/>
     <w:lsdException w:name="Outline List 1" w:semiHidden="1" w:unhideWhenUsed="1"/>
@@ -10744,8 +10101,10 @@
     <w:lsdException w:name="Table Subtle 2" w:semiHidden="1" w:unhideWhenUsed="1"/>
     <w:lsdException w:name="Table Web 1" w:semiHidden="1" w:unhideWhenUsed="1"/>
     <w:lsdException w:name="Table Web 2" w:semiHidden="1" w:unhideWhenUsed="1"/>
+    <w:lsdException w:name="Table Web 3" w:semiHidden="1" w:unhideWhenUsed="1"/>
     <w:lsdException w:name="Balloon Text" w:semiHidden="1" w:unhideWhenUsed="1"/>
     <w:lsdException w:name="Table Grid" w:uiPriority="59"/>
+    <w:lsdException w:name="Table Theme" w:semiHidden="1" w:unhideWhenUsed="1"/>
     <w:lsdException w:name="Placeholder Text" w:semiHidden="1"/>
     <w:lsdException w:name="No Spacing" w:uiPriority="1" w:qFormat="1"/>
     <w:lsdException w:name="Light Shading" w:uiPriority="60"/>
@@ -10966,7 +10325,6 @@
     <w:lsdException w:name="Hashtag" w:semiHidden="1" w:unhideWhenUsed="1"/>
     <w:lsdException w:name="Unresolved Mention" w:semiHidden="1" w:unhideWhenUsed="1"/>
     <w:lsdException w:name="Smart Link" w:semiHidden="1" w:unhideWhenUsed="1"/>
-    <w:lsdException w:name="Smart Link Error" w:semiHidden="1" w:unhideWhenUsed="1"/>
   </w:latentStyles>
   <w:style w:type="paragraph" w:default="1" w:styleId="Normal">
     <w:name w:val="Normal"/>
@@ -11095,7 +10453,6 @@
   <w:style w:type="character" w:default="1" w:styleId="DefaultParagraphFont">
     <w:name w:val="Default Paragraph Font"/>
     <w:uiPriority w:val="1"/>
-    <w:semiHidden/>
     <w:unhideWhenUsed/>
   </w:style>
   <w:style w:type="table" w:default="1" w:styleId="TableNormal">

</xml_diff>